<commit_message>
fixed unclosed loop error in cahier de conception
</commit_message>
<xml_diff>
--- a/cahier de conception.docx
+++ b/cahier de conception.docx
@@ -151,7 +151,7 @@
           </mc:Choice>
           <mc:Fallback>
             <w:pict>
-              <v:oval w14:anchorId="13D619C6" id="Ellipse 13" o:spid="_x0000_s1026" style="position:absolute;margin-left:266.7pt;margin-top:-57.7pt;width:230.75pt;height:231.25pt;z-index:251667456;visibility:visible;mso-wrap-style:square;mso-width-percent:0;mso-height-percent:0;mso-wrap-distance-left:9pt;mso-wrap-distance-top:0;mso-wrap-distance-right:9pt;mso-wrap-distance-bottom:0;mso-position-horizontal:absolute;mso-position-horizontal-relative:text;mso-position-vertical:absolute;mso-position-vertical-relative:text;mso-width-percent:0;mso-height-percent:0;mso-width-relative:margin;mso-height-relative:margin;v-text-anchor:middle" o:gfxdata="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" fillcolor="white [3212]" strokecolor="red" strokeweight="3pt">
+              <v:oval w14:anchorId="0DE33601" id="Ellipse 13" o:spid="_x0000_s1026" style="position:absolute;margin-left:266.7pt;margin-top:-57.7pt;width:230.75pt;height:231.25pt;z-index:251667456;visibility:visible;mso-wrap-style:square;mso-width-percent:0;mso-height-percent:0;mso-wrap-distance-left:9pt;mso-wrap-distance-top:0;mso-wrap-distance-right:9pt;mso-wrap-distance-bottom:0;mso-position-horizontal:absolute;mso-position-horizontal-relative:text;mso-position-vertical:absolute;mso-position-vertical-relative:text;mso-width-percent:0;mso-height-percent:0;mso-width-relative:margin;mso-height-relative:margin;v-text-anchor:middle" o:gfxdata="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" fillcolor="white [3212]" strokecolor="red" strokeweight="3pt">
                 <v:stroke joinstyle="miter"/>
                 <v:path arrowok="t"/>
               </v:oval>
@@ -239,7 +239,7 @@
           </mc:Choice>
           <mc:Fallback>
             <w:pict>
-              <v:oval w14:anchorId="017C6B1D" id="Ellipse 12" o:spid="_x0000_s1026" style="position:absolute;margin-left:176.65pt;margin-top:-151.85pt;width:401.5pt;height:392.8pt;z-index:251665408;visibility:visible;mso-wrap-style:square;mso-width-percent:0;mso-height-percent:0;mso-wrap-distance-left:9pt;mso-wrap-distance-top:0;mso-wrap-distance-right:9pt;mso-wrap-distance-bottom:0;mso-position-horizontal:absolute;mso-position-horizontal-relative:text;mso-position-vertical:absolute;mso-position-vertical-relative:text;mso-width-percent:0;mso-height-percent:0;mso-width-relative:margin;mso-height-relative:margin;v-text-anchor:middle" o:gfxdata="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" fillcolor="#00b050" stroked="f" strokeweight="1pt">
+              <v:oval w14:anchorId="1501DAE4" id="Ellipse 12" o:spid="_x0000_s1026" style="position:absolute;margin-left:176.65pt;margin-top:-151.85pt;width:401.5pt;height:392.8pt;z-index:251665408;visibility:visible;mso-wrap-style:square;mso-width-percent:0;mso-height-percent:0;mso-wrap-distance-left:9pt;mso-wrap-distance-top:0;mso-wrap-distance-right:9pt;mso-wrap-distance-bottom:0;mso-position-horizontal:absolute;mso-position-horizontal-relative:text;mso-position-vertical:absolute;mso-position-vertical-relative:text;mso-width-percent:0;mso-height-percent:0;mso-width-relative:margin;mso-height-relative:margin;v-text-anchor:middle" o:gfxdata="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" fillcolor="#00b050" stroked="f" strokeweight="1pt">
                 <v:stroke joinstyle="miter"/>
               </v:oval>
             </w:pict>
@@ -349,7 +349,7 @@
           </mc:Choice>
           <mc:Fallback>
             <w:pict>
-              <v:rect w14:anchorId="0097B344" id="Rectangle 11" o:spid="_x0000_s1026" style="position:absolute;margin-left:-203.5pt;margin-top:41.7pt;width:741.7pt;height:54.85pt;rotation:-2088098fd;z-index:251660288;visibility:visible;mso-wrap-style:square;mso-width-percent:0;mso-height-percent:0;mso-wrap-distance-left:9pt;mso-wrap-distance-top:0;mso-wrap-distance-right:9pt;mso-wrap-distance-bottom:0;mso-position-horizontal:absolute;mso-position-horizontal-relative:text;mso-position-vertical:absolute;mso-position-vertical-relative:text;mso-width-percent:0;mso-height-percent:0;mso-width-relative:margin;mso-height-relative:margin;v-text-anchor:middle" o:gfxdata="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" fillcolor="#00b050" stroked="f" strokeweight="1pt"/>
+              <v:rect w14:anchorId="3950F67E" id="Rectangle 11" o:spid="_x0000_s1026" style="position:absolute;margin-left:-203.5pt;margin-top:41.7pt;width:741.7pt;height:54.85pt;rotation:-2088098fd;z-index:251660288;visibility:visible;mso-wrap-style:square;mso-width-percent:0;mso-height-percent:0;mso-wrap-distance-left:9pt;mso-wrap-distance-top:0;mso-wrap-distance-right:9pt;mso-wrap-distance-bottom:0;mso-position-horizontal:absolute;mso-position-horizontal-relative:text;mso-position-vertical:absolute;mso-position-vertical-relative:text;mso-width-percent:0;mso-height-percent:0;mso-width-relative:margin;mso-height-relative:margin;v-text-anchor:middle" o:gfxdata="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" fillcolor="#00b050" stroked="f" strokeweight="1pt"/>
             </w:pict>
           </mc:Fallback>
         </mc:AlternateContent>
@@ -436,47 +436,7 @@
                                 <w:szCs w:val="48"/>
                                 <w:lang w:val="fr-CM"/>
                               </w:rPr>
-                              <w:t>{</w:t>
-                            </w:r>
-                            <w:proofErr w:type="spellStart"/>
-                            <w:proofErr w:type="gramStart"/>
-                            <w:r>
-                              <w:rPr>
-                                <w:rFonts w:ascii="Candara" w:hAnsi="Candara"/>
-                                <w:b/>
-                                <w:bCs/>
-                                <w:color w:val="385623" w:themeColor="accent6" w:themeShade="80"/>
-                                <w:sz w:val="48"/>
-                                <w:szCs w:val="48"/>
-                                <w:lang w:val="fr-CM"/>
-                              </w:rPr>
-                              <w:t>project</w:t>
-                            </w:r>
-                            <w:proofErr w:type="gramEnd"/>
-                            <w:r>
-                              <w:rPr>
-                                <w:rFonts w:ascii="Candara" w:hAnsi="Candara"/>
-                                <w:b/>
-                                <w:bCs/>
-                                <w:color w:val="385623" w:themeColor="accent6" w:themeShade="80"/>
-                                <w:sz w:val="48"/>
-                                <w:szCs w:val="48"/>
-                                <w:lang w:val="fr-CM"/>
-                              </w:rPr>
-                              <w:t>_subtitle</w:t>
-                            </w:r>
-                            <w:proofErr w:type="spellEnd"/>
-                            <w:r>
-                              <w:rPr>
-                                <w:rFonts w:ascii="Candara" w:hAnsi="Candara"/>
-                                <w:b/>
-                                <w:bCs/>
-                                <w:color w:val="385623" w:themeColor="accent6" w:themeShade="80"/>
-                                <w:sz w:val="48"/>
-                                <w:szCs w:val="48"/>
-                                <w:lang w:val="fr-CM"/>
-                              </w:rPr>
-                              <w:t>}</w:t>
+                              <w:t>{project_subtitle}</w:t>
                             </w:r>
                           </w:p>
                         </w:txbxContent>
@@ -530,47 +490,7 @@
                           <w:szCs w:val="48"/>
                           <w:lang w:val="fr-CM"/>
                         </w:rPr>
-                        <w:t>{</w:t>
-                      </w:r>
-                      <w:proofErr w:type="spellStart"/>
-                      <w:proofErr w:type="gramStart"/>
-                      <w:r>
-                        <w:rPr>
-                          <w:rFonts w:ascii="Candara" w:hAnsi="Candara"/>
-                          <w:b/>
-                          <w:bCs/>
-                          <w:color w:val="385623" w:themeColor="accent6" w:themeShade="80"/>
-                          <w:sz w:val="48"/>
-                          <w:szCs w:val="48"/>
-                          <w:lang w:val="fr-CM"/>
-                        </w:rPr>
-                        <w:t>project</w:t>
-                      </w:r>
-                      <w:proofErr w:type="gramEnd"/>
-                      <w:r>
-                        <w:rPr>
-                          <w:rFonts w:ascii="Candara" w:hAnsi="Candara"/>
-                          <w:b/>
-                          <w:bCs/>
-                          <w:color w:val="385623" w:themeColor="accent6" w:themeShade="80"/>
-                          <w:sz w:val="48"/>
-                          <w:szCs w:val="48"/>
-                          <w:lang w:val="fr-CM"/>
-                        </w:rPr>
-                        <w:t>_subtitle</w:t>
-                      </w:r>
-                      <w:proofErr w:type="spellEnd"/>
-                      <w:r>
-                        <w:rPr>
-                          <w:rFonts w:ascii="Candara" w:hAnsi="Candara"/>
-                          <w:b/>
-                          <w:bCs/>
-                          <w:color w:val="385623" w:themeColor="accent6" w:themeShade="80"/>
-                          <w:sz w:val="48"/>
-                          <w:szCs w:val="48"/>
-                          <w:lang w:val="fr-CM"/>
-                        </w:rPr>
-                        <w:t>}</w:t>
+                        <w:t>{project_subtitle}</w:t>
                       </w:r>
                     </w:p>
                   </w:txbxContent>
@@ -660,7 +580,7 @@
           </mc:Choice>
           <mc:Fallback>
             <w:pict>
-              <v:rect w14:anchorId="49A30A84" id="Rectangle 9" o:spid="_x0000_s1026" style="position:absolute;margin-left:-144.05pt;margin-top:107.65pt;width:741.65pt;height:54.8pt;rotation:-2088098fd;z-index:251664384;visibility:visible;mso-wrap-style:square;mso-width-percent:0;mso-height-percent:0;mso-wrap-distance-left:9pt;mso-wrap-distance-top:0;mso-wrap-distance-right:9pt;mso-wrap-distance-bottom:0;mso-position-horizontal:absolute;mso-position-horizontal-relative:text;mso-position-vertical:absolute;mso-position-vertical-relative:text;mso-width-percent:0;mso-height-percent:0;mso-width-relative:margin;mso-height-relative:margin;v-text-anchor:middle" o:gfxdata="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" fillcolor="#90e898" stroked="f" strokeweight="1pt"/>
+              <v:rect w14:anchorId="4BE313B7" id="Rectangle 9" o:spid="_x0000_s1026" style="position:absolute;margin-left:-144.05pt;margin-top:107.65pt;width:741.65pt;height:54.8pt;rotation:-2088098fd;z-index:251664384;visibility:visible;mso-wrap-style:square;mso-width-percent:0;mso-height-percent:0;mso-wrap-distance-left:9pt;mso-wrap-distance-top:0;mso-wrap-distance-right:9pt;mso-wrap-distance-bottom:0;mso-position-horizontal:absolute;mso-position-horizontal-relative:text;mso-position-vertical:absolute;mso-position-vertical-relative:text;mso-width-percent:0;mso-height-percent:0;mso-width-relative:margin;mso-height-relative:margin;v-text-anchor:middle" o:gfxdata="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" fillcolor="#90e898" stroked="f" strokeweight="1pt"/>
             </w:pict>
           </mc:Fallback>
         </mc:AlternateContent>
@@ -745,7 +665,7 @@
           </mc:Choice>
           <mc:Fallback>
             <w:pict>
-              <v:rect w14:anchorId="28B4359F" id="Rectangle 8" o:spid="_x0000_s1026" style="position:absolute;margin-left:-144.05pt;margin-top:44.25pt;width:741.7pt;height:54.85pt;rotation:-2088098fd;z-index:251662336;visibility:visible;mso-wrap-style:square;mso-width-percent:0;mso-height-percent:0;mso-wrap-distance-left:9pt;mso-wrap-distance-top:0;mso-wrap-distance-right:9pt;mso-wrap-distance-bottom:0;mso-position-horizontal:absolute;mso-position-horizontal-relative:text;mso-position-vertical:absolute;mso-position-vertical-relative:text;mso-width-percent:0;mso-height-percent:0;mso-width-relative:margin;mso-height-relative:margin;v-text-anchor:middle" o:gfxdata="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" fillcolor="#36ce5e" stroked="f" strokeweight="1pt"/>
+              <v:rect w14:anchorId="0508FBEB" id="Rectangle 8" o:spid="_x0000_s1026" style="position:absolute;margin-left:-144.05pt;margin-top:44.25pt;width:741.7pt;height:54.85pt;rotation:-2088098fd;z-index:251662336;visibility:visible;mso-wrap-style:square;mso-width-percent:0;mso-height-percent:0;mso-wrap-distance-left:9pt;mso-wrap-distance-top:0;mso-wrap-distance-right:9pt;mso-wrap-distance-bottom:0;mso-position-horizontal:absolute;mso-position-horizontal-relative:text;mso-position-vertical:absolute;mso-position-vertical-relative:text;mso-width-percent:0;mso-height-percent:0;mso-width-relative:margin;mso-height-relative:margin;v-text-anchor:middle" o:gfxdata="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" fillcolor="#36ce5e" stroked="f" strokeweight="1pt"/>
             </w:pict>
           </mc:Fallback>
         </mc:AlternateContent>
@@ -959,33 +879,7 @@
                                 <w:szCs w:val="44"/>
                                 <w:lang w:val="fr-CM"/>
                               </w:rPr>
-                              <w:t>{</w:t>
-                            </w:r>
-                            <w:proofErr w:type="spellStart"/>
-                            <w:r>
-                              <w:rPr>
-                                <w:rFonts w:ascii="Candara" w:hAnsi="Candara"/>
-                                <w:b/>
-                                <w:bCs/>
-                                <w:color w:val="000000" w:themeColor="text1"/>
-                                <w:sz w:val="44"/>
-                                <w:szCs w:val="44"/>
-                                <w:lang w:val="fr-CM"/>
-                              </w:rPr>
-                              <w:t>doc_version</w:t>
-                            </w:r>
-                            <w:proofErr w:type="spellEnd"/>
-                            <w:r>
-                              <w:rPr>
-                                <w:rFonts w:ascii="Candara" w:hAnsi="Candara"/>
-                                <w:b/>
-                                <w:bCs/>
-                                <w:color w:val="000000" w:themeColor="text1"/>
-                                <w:sz w:val="44"/>
-                                <w:szCs w:val="44"/>
-                                <w:lang w:val="fr-CM"/>
-                              </w:rPr>
-                              <w:t>}</w:t>
+                              <w:t>{doc_version}</w:t>
                             </w:r>
                           </w:p>
                         </w:txbxContent>
@@ -1059,33 +953,7 @@
                           <w:szCs w:val="44"/>
                           <w:lang w:val="fr-CM"/>
                         </w:rPr>
-                        <w:t>{</w:t>
-                      </w:r>
-                      <w:proofErr w:type="spellStart"/>
-                      <w:r>
-                        <w:rPr>
-                          <w:rFonts w:ascii="Candara" w:hAnsi="Candara"/>
-                          <w:b/>
-                          <w:bCs/>
-                          <w:color w:val="000000" w:themeColor="text1"/>
-                          <w:sz w:val="44"/>
-                          <w:szCs w:val="44"/>
-                          <w:lang w:val="fr-CM"/>
-                        </w:rPr>
-                        <w:t>doc_version</w:t>
-                      </w:r>
-                      <w:proofErr w:type="spellEnd"/>
-                      <w:r>
-                        <w:rPr>
-                          <w:rFonts w:ascii="Candara" w:hAnsi="Candara"/>
-                          <w:b/>
-                          <w:bCs/>
-                          <w:color w:val="000000" w:themeColor="text1"/>
-                          <w:sz w:val="44"/>
-                          <w:szCs w:val="44"/>
-                          <w:lang w:val="fr-CM"/>
-                        </w:rPr>
-                        <w:t>}</w:t>
+                        <w:t>{doc_version}</w:t>
                       </w:r>
                     </w:p>
                   </w:txbxContent>
@@ -1809,27 +1677,7 @@
           <w:szCs w:val="24"/>
           <w:lang w:val="fr-CM"/>
         </w:rPr>
-        <w:t>{</w:t>
-      </w:r>
-      <w:proofErr w:type="spellStart"/>
-      <w:r>
-        <w:rPr>
-          <w:rFonts w:ascii="Candara" w:hAnsi="Candara"/>
-          <w:sz w:val="24"/>
-          <w:szCs w:val="24"/>
-          <w:lang w:val="fr-CM"/>
-        </w:rPr>
-        <w:t>project_subtitle</w:t>
-      </w:r>
-      <w:proofErr w:type="spellEnd"/>
-      <w:r>
-        <w:rPr>
-          <w:rFonts w:ascii="Candara" w:hAnsi="Candara"/>
-          <w:sz w:val="24"/>
-          <w:szCs w:val="24"/>
-          <w:lang w:val="fr-CM"/>
-        </w:rPr>
-        <w:t>}</w:t>
+        <w:t>{project_subtitle}</w:t>
       </w:r>
       <w:r>
         <w:rPr>
@@ -1873,29 +1721,7 @@
         <w:rPr>
           <w:lang w:val="fr-CM"/>
         </w:rPr>
-        <w:t>{</w:t>
-      </w:r>
-      <w:proofErr w:type="spellStart"/>
-      <w:proofErr w:type="gramStart"/>
-      <w:r>
-        <w:rPr>
-          <w:lang w:val="fr-CM"/>
-        </w:rPr>
-        <w:t>objective</w:t>
-      </w:r>
-      <w:proofErr w:type="gramEnd"/>
-      <w:r>
-        <w:rPr>
-          <w:lang w:val="fr-CM"/>
-        </w:rPr>
-        <w:t>_text</w:t>
-      </w:r>
-      <w:proofErr w:type="spellEnd"/>
-      <w:r>
-        <w:rPr>
-          <w:lang w:val="fr-CM"/>
-        </w:rPr>
-        <w:t>}</w:t>
+        <w:t>{objective_text}</w:t>
       </w:r>
     </w:p>
     <w:p>
@@ -1916,21 +1742,7 @@
         <w:rPr>
           <w:lang w:val="fr-CM"/>
         </w:rPr>
-        <w:t>{/</w:t>
-      </w:r>
-      <w:proofErr w:type="spellStart"/>
-      <w:r>
-        <w:rPr>
-          <w:lang w:val="fr-CM"/>
-        </w:rPr>
-        <w:t>document_objectives</w:t>
-      </w:r>
-      <w:proofErr w:type="spellEnd"/>
-      <w:r>
-        <w:rPr>
-          <w:lang w:val="fr-CM"/>
-        </w:rPr>
-        <w:t>}</w:t>
+        <w:t>{/document_objectives}</w:t>
       </w:r>
     </w:p>
     <w:p>
@@ -2044,21 +1856,7 @@
         <w:rPr>
           <w:lang w:val="fr-CM"/>
         </w:rPr>
-        <w:t>2.{</w:t>
-      </w:r>
-      <w:proofErr w:type="spellStart"/>
-      <w:r>
-        <w:rPr>
-          <w:lang w:val="fr-CM"/>
-        </w:rPr>
-        <w:t>req_index</w:t>
-      </w:r>
-      <w:proofErr w:type="spellEnd"/>
-      <w:r>
-        <w:rPr>
-          <w:lang w:val="fr-CM"/>
-        </w:rPr>
-        <w:t xml:space="preserve">} </w:t>
+        <w:t xml:space="preserve">2.{req_index} </w:t>
       </w:r>
       <w:r>
         <w:rPr>
@@ -2070,55 +1868,19 @@
         <w:rPr>
           <w:lang w:val="fr-CM"/>
         </w:rPr>
-        <w:t>{</w:t>
-      </w:r>
-      <w:proofErr w:type="spellStart"/>
-      <w:r>
-        <w:rPr>
-          <w:lang w:val="fr-CM"/>
-        </w:rPr>
-        <w:t>req_index</w:t>
-      </w:r>
-      <w:proofErr w:type="spellEnd"/>
-      <w:r>
-        <w:rPr>
-          <w:lang w:val="fr-CM"/>
-        </w:rPr>
-        <w:t>}</w:t>
+        <w:t>{req_index}</w:t>
       </w:r>
       <w:r>
         <w:rPr>
           <w:lang w:val="fr-CM"/>
         </w:rPr>
-        <w:t> </w:t>
-      </w:r>
-      <w:proofErr w:type="gramStart"/>
-      <w:r>
-        <w:rPr>
-          <w:lang w:val="fr-CM"/>
-        </w:rPr>
-        <w:t xml:space="preserve">:  </w:t>
+        <w:t xml:space="preserve"> :  </w:t>
       </w:r>
       <w:r>
         <w:rPr>
           <w:lang w:val="fr-CM"/>
         </w:rPr>
-        <w:t>{</w:t>
-      </w:r>
-      <w:proofErr w:type="spellStart"/>
-      <w:proofErr w:type="gramEnd"/>
-      <w:r>
-        <w:rPr>
-          <w:lang w:val="fr-CM"/>
-        </w:rPr>
-        <w:t>req_title</w:t>
-      </w:r>
-      <w:proofErr w:type="spellEnd"/>
-      <w:r>
-        <w:rPr>
-          <w:lang w:val="fr-CM"/>
-        </w:rPr>
-        <w:t>}</w:t>
+        <w:t>{req_title}</w:t>
       </w:r>
       <w:bookmarkEnd w:id="2"/>
     </w:p>
@@ -2172,38 +1934,7 @@
           <w:szCs w:val="24"/>
           <w:lang w:val="fr-CM"/>
         </w:rPr>
-        <w:t>{</w:t>
-      </w:r>
-      <w:proofErr w:type="spellStart"/>
-      <w:proofErr w:type="gramStart"/>
-      <w:r>
-        <w:rPr>
-          <w:rFonts w:ascii="Candara" w:hAnsi="Candara"/>
-          <w:sz w:val="24"/>
-          <w:szCs w:val="24"/>
-          <w:lang w:val="fr-CM"/>
-        </w:rPr>
-        <w:t>req</w:t>
-      </w:r>
-      <w:proofErr w:type="gramEnd"/>
-      <w:r>
-        <w:rPr>
-          <w:rFonts w:ascii="Candara" w:hAnsi="Candara"/>
-          <w:sz w:val="24"/>
-          <w:szCs w:val="24"/>
-          <w:lang w:val="fr-CM"/>
-        </w:rPr>
-        <w:t>_description</w:t>
-      </w:r>
-      <w:proofErr w:type="spellEnd"/>
-      <w:r>
-        <w:rPr>
-          <w:rFonts w:ascii="Candara" w:hAnsi="Candara"/>
-          <w:sz w:val="24"/>
-          <w:szCs w:val="24"/>
-          <w:lang w:val="fr-CM"/>
-        </w:rPr>
-        <w:t>}</w:t>
+        <w:t>{req_description}</w:t>
       </w:r>
     </w:p>
     <w:p>
@@ -2251,20 +1982,20 @@
           <w:szCs w:val="24"/>
           <w:lang w:val="fr-CM"/>
         </w:rPr>
-        <w:t>{</w:t>
+        <w:t>{user_story}</w:t>
       </w:r>
-      <w:proofErr w:type="spellStart"/>
-      <w:proofErr w:type="gramStart"/>
-      <w:r>
+    </w:p>
+    <w:p>
+      <w:pPr>
+        <w:spacing w:line="360" w:lineRule="auto"/>
+        <w:jc w:val="both"/>
         <w:rPr>
           <w:rFonts w:ascii="Candara" w:hAnsi="Candara"/>
           <w:sz w:val="24"/>
           <w:szCs w:val="24"/>
           <w:lang w:val="fr-CM"/>
         </w:rPr>
-        <w:t>user</w:t>
-      </w:r>
-      <w:proofErr w:type="gramEnd"/>
+      </w:pPr>
       <w:r>
         <w:rPr>
           <w:rFonts w:ascii="Candara" w:hAnsi="Candara"/>
@@ -2272,58 +2003,7 @@
           <w:szCs w:val="24"/>
           <w:lang w:val="fr-CM"/>
         </w:rPr>
-        <w:t>_story</w:t>
-      </w:r>
-      <w:proofErr w:type="spellEnd"/>
-      <w:r>
-        <w:rPr>
-          <w:rFonts w:ascii="Candara" w:hAnsi="Candara"/>
-          <w:sz w:val="24"/>
-          <w:szCs w:val="24"/>
-          <w:lang w:val="fr-CM"/>
-        </w:rPr>
-        <w:t>}</w:t>
-      </w:r>
-    </w:p>
-    <w:p>
-      <w:pPr>
-        <w:spacing w:line="360" w:lineRule="auto"/>
-        <w:jc w:val="both"/>
-        <w:rPr>
-          <w:rFonts w:ascii="Candara" w:hAnsi="Candara"/>
-          <w:sz w:val="24"/>
-          <w:szCs w:val="24"/>
-          <w:lang w:val="fr-CM"/>
-        </w:rPr>
-      </w:pPr>
-      <w:r>
-        <w:rPr>
-          <w:rFonts w:ascii="Candara" w:hAnsi="Candara"/>
-          <w:sz w:val="24"/>
-          <w:szCs w:val="24"/>
-          <w:lang w:val="fr-CM"/>
-        </w:rPr>
-        <w:t xml:space="preserve">Les </w:t>
-      </w:r>
-      <w:proofErr w:type="spellStart"/>
-      <w:r>
-        <w:rPr>
-          <w:rFonts w:ascii="Candara" w:hAnsi="Candara"/>
-          <w:sz w:val="24"/>
-          <w:szCs w:val="24"/>
-          <w:lang w:val="fr-CM"/>
-        </w:rPr>
-        <w:t>elements</w:t>
-      </w:r>
-      <w:proofErr w:type="spellEnd"/>
-      <w:r>
-        <w:rPr>
-          <w:rFonts w:ascii="Candara" w:hAnsi="Candara"/>
-          <w:sz w:val="24"/>
-          <w:szCs w:val="24"/>
-          <w:lang w:val="fr-CM"/>
-        </w:rPr>
-        <w:t xml:space="preserve"> constitutifs sont </w:t>
+        <w:t xml:space="preserve">Les elements constitutifs sont </w:t>
       </w:r>
       <w:r>
         <w:rPr>
@@ -2379,20 +2059,20 @@
           <w:szCs w:val="24"/>
           <w:lang w:val="fr-CM"/>
         </w:rPr>
-        <w:t>{</w:t>
+        <w:t>{element_name} : {element_desc}</w:t>
       </w:r>
-      <w:proofErr w:type="spellStart"/>
-      <w:proofErr w:type="gramStart"/>
-      <w:r>
+    </w:p>
+    <w:p>
+      <w:pPr>
+        <w:spacing w:line="360" w:lineRule="auto"/>
+        <w:jc w:val="both"/>
         <w:rPr>
           <w:rFonts w:ascii="Candara" w:hAnsi="Candara"/>
           <w:sz w:val="24"/>
           <w:szCs w:val="24"/>
           <w:lang w:val="fr-CM"/>
         </w:rPr>
-        <w:t>element</w:t>
-      </w:r>
-      <w:proofErr w:type="gramEnd"/>
+      </w:pPr>
       <w:r>
         <w:rPr>
           <w:rFonts w:ascii="Candara" w:hAnsi="Candara"/>
@@ -2400,78 +2080,7 @@
           <w:szCs w:val="24"/>
           <w:lang w:val="fr-CM"/>
         </w:rPr>
-        <w:t>_name</w:t>
-      </w:r>
-      <w:proofErr w:type="spellEnd"/>
-      <w:r>
-        <w:rPr>
-          <w:rFonts w:ascii="Candara" w:hAnsi="Candara"/>
-          <w:sz w:val="24"/>
-          <w:szCs w:val="24"/>
-          <w:lang w:val="fr-CM"/>
-        </w:rPr>
-        <w:t>} : {</w:t>
-      </w:r>
-      <w:proofErr w:type="spellStart"/>
-      <w:r>
-        <w:rPr>
-          <w:rFonts w:ascii="Candara" w:hAnsi="Candara"/>
-          <w:sz w:val="24"/>
-          <w:szCs w:val="24"/>
-          <w:lang w:val="fr-CM"/>
-        </w:rPr>
-        <w:t>element_desc</w:t>
-      </w:r>
-      <w:proofErr w:type="spellEnd"/>
-      <w:r>
-        <w:rPr>
-          <w:rFonts w:ascii="Candara" w:hAnsi="Candara"/>
-          <w:sz w:val="24"/>
-          <w:szCs w:val="24"/>
-          <w:lang w:val="fr-CM"/>
-        </w:rPr>
-        <w:t>}</w:t>
-      </w:r>
-    </w:p>
-    <w:p>
-      <w:pPr>
-        <w:spacing w:line="360" w:lineRule="auto"/>
-        <w:jc w:val="both"/>
-        <w:rPr>
-          <w:rFonts w:ascii="Candara" w:hAnsi="Candara"/>
-          <w:sz w:val="24"/>
-          <w:szCs w:val="24"/>
-          <w:lang w:val="fr-CM"/>
-        </w:rPr>
-      </w:pPr>
-      <w:r>
-        <w:rPr>
-          <w:rFonts w:ascii="Candara" w:hAnsi="Candara"/>
-          <w:sz w:val="24"/>
-          <w:szCs w:val="24"/>
-          <w:lang w:val="fr-CM"/>
-        </w:rPr>
-        <w:t>{/</w:t>
-      </w:r>
-      <w:proofErr w:type="spellStart"/>
-      <w:r>
-        <w:rPr>
-          <w:rFonts w:ascii="Candara" w:hAnsi="Candara"/>
-          <w:sz w:val="24"/>
-          <w:szCs w:val="24"/>
-          <w:lang w:val="fr-CM"/>
-        </w:rPr>
-        <w:t>ui_elements</w:t>
-      </w:r>
-      <w:proofErr w:type="spellEnd"/>
-      <w:r>
-        <w:rPr>
-          <w:rFonts w:ascii="Candara" w:hAnsi="Candara"/>
-          <w:sz w:val="24"/>
-          <w:szCs w:val="24"/>
-          <w:lang w:val="fr-CM"/>
-        </w:rPr>
-        <w:t>}</w:t>
+        <w:t>{/ui_elements}</w:t>
       </w:r>
     </w:p>
     <w:p>
@@ -2628,47 +2237,7 @@
                 <w:szCs w:val="24"/>
                 <w:lang w:val="fr-CM"/>
               </w:rPr>
-              <w:t>{</w:t>
-            </w:r>
-            <w:proofErr w:type="spellStart"/>
-            <w:proofErr w:type="gramStart"/>
-            <w:r>
-              <w:rPr>
-                <w:rFonts w:ascii="Candara" w:hAnsi="Candara"/>
-                <w:b/>
-                <w:bCs/>
-                <w:color w:val="FFFFFF" w:themeColor="background1"/>
-                <w:sz w:val="24"/>
-                <w:szCs w:val="24"/>
-                <w:lang w:val="fr-CM"/>
-              </w:rPr>
-              <w:t>uc</w:t>
-            </w:r>
-            <w:proofErr w:type="gramEnd"/>
-            <w:r>
-              <w:rPr>
-                <w:rFonts w:ascii="Candara" w:hAnsi="Candara"/>
-                <w:b/>
-                <w:bCs/>
-                <w:color w:val="FFFFFF" w:themeColor="background1"/>
-                <w:sz w:val="24"/>
-                <w:szCs w:val="24"/>
-                <w:lang w:val="fr-CM"/>
-              </w:rPr>
-              <w:t>_title</w:t>
-            </w:r>
-            <w:proofErr w:type="spellEnd"/>
-            <w:r>
-              <w:rPr>
-                <w:rFonts w:ascii="Candara" w:hAnsi="Candara"/>
-                <w:b/>
-                <w:bCs/>
-                <w:color w:val="FFFFFF" w:themeColor="background1"/>
-                <w:sz w:val="24"/>
-                <w:szCs w:val="24"/>
-                <w:lang w:val="fr-CM"/>
-              </w:rPr>
-              <w:t>}</w:t>
+              <w:t>{uc_title}</w:t>
             </w:r>
           </w:p>
         </w:tc>
@@ -2731,38 +2300,7 @@
                 <w:szCs w:val="24"/>
                 <w:lang w:val="fr-CM"/>
               </w:rPr>
-              <w:t>{</w:t>
-            </w:r>
-            <w:proofErr w:type="spellStart"/>
-            <w:proofErr w:type="gramStart"/>
-            <w:r>
-              <w:rPr>
-                <w:rFonts w:ascii="Candara" w:hAnsi="Candara"/>
-                <w:sz w:val="24"/>
-                <w:szCs w:val="24"/>
-                <w:lang w:val="fr-CM"/>
-              </w:rPr>
-              <w:t>uc</w:t>
-            </w:r>
-            <w:proofErr w:type="gramEnd"/>
-            <w:r>
-              <w:rPr>
-                <w:rFonts w:ascii="Candara" w:hAnsi="Candara"/>
-                <w:sz w:val="24"/>
-                <w:szCs w:val="24"/>
-                <w:lang w:val="fr-CM"/>
-              </w:rPr>
-              <w:t>_objective</w:t>
-            </w:r>
-            <w:proofErr w:type="spellEnd"/>
-            <w:r>
-              <w:rPr>
-                <w:rFonts w:ascii="Candara" w:hAnsi="Candara"/>
-                <w:sz w:val="24"/>
-                <w:szCs w:val="24"/>
-                <w:lang w:val="fr-CM"/>
-              </w:rPr>
-              <w:t>}</w:t>
+              <w:t>{uc_objective}</w:t>
             </w:r>
           </w:p>
         </w:tc>
@@ -2823,38 +2361,7 @@
                 <w:szCs w:val="24"/>
                 <w:lang w:val="fr-CM"/>
               </w:rPr>
-              <w:t>{</w:t>
-            </w:r>
-            <w:proofErr w:type="spellStart"/>
-            <w:proofErr w:type="gramStart"/>
-            <w:r>
-              <w:rPr>
-                <w:rFonts w:ascii="Candara" w:hAnsi="Candara"/>
-                <w:sz w:val="24"/>
-                <w:szCs w:val="24"/>
-                <w:lang w:val="fr-CM"/>
-              </w:rPr>
-              <w:t>uc</w:t>
-            </w:r>
-            <w:proofErr w:type="gramEnd"/>
-            <w:r>
-              <w:rPr>
-                <w:rFonts w:ascii="Candara" w:hAnsi="Candara"/>
-                <w:sz w:val="24"/>
-                <w:szCs w:val="24"/>
-                <w:lang w:val="fr-CM"/>
-              </w:rPr>
-              <w:t>_actors</w:t>
-            </w:r>
-            <w:proofErr w:type="spellEnd"/>
-            <w:r>
-              <w:rPr>
-                <w:rFonts w:ascii="Candara" w:hAnsi="Candara"/>
-                <w:sz w:val="24"/>
-                <w:szCs w:val="24"/>
-                <w:lang w:val="fr-CM"/>
-              </w:rPr>
-              <w:t>}</w:t>
+              <w:t>{uc_actors}</w:t>
             </w:r>
           </w:p>
         </w:tc>
@@ -2917,38 +2424,7 @@
                 <w:szCs w:val="24"/>
                 <w:lang w:val="fr-CM"/>
               </w:rPr>
-              <w:t>{</w:t>
-            </w:r>
-            <w:proofErr w:type="spellStart"/>
-            <w:proofErr w:type="gramStart"/>
-            <w:r>
-              <w:rPr>
-                <w:rFonts w:ascii="Candara" w:hAnsi="Candara"/>
-                <w:sz w:val="24"/>
-                <w:szCs w:val="24"/>
-                <w:lang w:val="fr-CM"/>
-              </w:rPr>
-              <w:t>uc</w:t>
-            </w:r>
-            <w:proofErr w:type="gramEnd"/>
-            <w:r>
-              <w:rPr>
-                <w:rFonts w:ascii="Candara" w:hAnsi="Candara"/>
-                <w:sz w:val="24"/>
-                <w:szCs w:val="24"/>
-                <w:lang w:val="fr-CM"/>
-              </w:rPr>
-              <w:t>_preconditions</w:t>
-            </w:r>
-            <w:proofErr w:type="spellEnd"/>
-            <w:r>
-              <w:rPr>
-                <w:rFonts w:ascii="Candara" w:hAnsi="Candara"/>
-                <w:sz w:val="24"/>
-                <w:szCs w:val="24"/>
-                <w:lang w:val="fr-CM"/>
-              </w:rPr>
-              <w:t>}</w:t>
+              <w:t>{uc_preconditions}</w:t>
             </w:r>
           </w:p>
         </w:tc>
@@ -3009,38 +2485,7 @@
                 <w:szCs w:val="24"/>
                 <w:lang w:val="fr-CM"/>
               </w:rPr>
-              <w:t>{</w:t>
-            </w:r>
-            <w:proofErr w:type="spellStart"/>
-            <w:proofErr w:type="gramStart"/>
-            <w:r>
-              <w:rPr>
-                <w:rFonts w:ascii="Candara" w:hAnsi="Candara"/>
-                <w:sz w:val="24"/>
-                <w:szCs w:val="24"/>
-                <w:lang w:val="fr-CM"/>
-              </w:rPr>
-              <w:t>uc</w:t>
-            </w:r>
-            <w:proofErr w:type="gramEnd"/>
-            <w:r>
-              <w:rPr>
-                <w:rFonts w:ascii="Candara" w:hAnsi="Candara"/>
-                <w:sz w:val="24"/>
-                <w:szCs w:val="24"/>
-                <w:lang w:val="fr-CM"/>
-              </w:rPr>
-              <w:t>_postconditions</w:t>
-            </w:r>
-            <w:proofErr w:type="spellEnd"/>
-            <w:r>
-              <w:rPr>
-                <w:rFonts w:ascii="Candara" w:hAnsi="Candara"/>
-                <w:sz w:val="24"/>
-                <w:szCs w:val="24"/>
-                <w:lang w:val="fr-CM"/>
-              </w:rPr>
-              <w:t>}</w:t>
+              <w:t>{uc_postconditions}</w:t>
             </w:r>
           </w:p>
         </w:tc>
@@ -3124,69 +2569,7 @@
                 <w:szCs w:val="24"/>
                 <w:lang w:val="fr-CM"/>
               </w:rPr>
-              <w:t>{</w:t>
-            </w:r>
-            <w:proofErr w:type="spellStart"/>
-            <w:proofErr w:type="gramStart"/>
-            <w:r>
-              <w:rPr>
-                <w:rFonts w:ascii="Candara" w:hAnsi="Candara"/>
-                <w:sz w:val="24"/>
-                <w:szCs w:val="24"/>
-                <w:lang w:val="fr-CM"/>
-              </w:rPr>
-              <w:t>step</w:t>
-            </w:r>
-            <w:proofErr w:type="gramEnd"/>
-            <w:r>
-              <w:rPr>
-                <w:rFonts w:ascii="Candara" w:hAnsi="Candara"/>
-                <w:sz w:val="24"/>
-                <w:szCs w:val="24"/>
-                <w:lang w:val="fr-CM"/>
-              </w:rPr>
-              <w:t>_num</w:t>
-            </w:r>
-            <w:proofErr w:type="spellEnd"/>
-            <w:r>
-              <w:rPr>
-                <w:rFonts w:ascii="Candara" w:hAnsi="Candara"/>
-                <w:sz w:val="24"/>
-                <w:szCs w:val="24"/>
-                <w:lang w:val="fr-CM"/>
-              </w:rPr>
-              <w:t>}. {</w:t>
-            </w:r>
-            <w:proofErr w:type="spellStart"/>
-            <w:proofErr w:type="gramStart"/>
-            <w:r>
-              <w:rPr>
-                <w:rFonts w:ascii="Candara" w:hAnsi="Candara"/>
-                <w:sz w:val="24"/>
-                <w:szCs w:val="24"/>
-                <w:lang w:val="fr-CM"/>
-              </w:rPr>
-              <w:t>step</w:t>
-            </w:r>
-            <w:proofErr w:type="gramEnd"/>
-            <w:r>
-              <w:rPr>
-                <w:rFonts w:ascii="Candara" w:hAnsi="Candara"/>
-                <w:sz w:val="24"/>
-                <w:szCs w:val="24"/>
-                <w:lang w:val="fr-CM"/>
-              </w:rPr>
-              <w:t>_desc</w:t>
-            </w:r>
-            <w:proofErr w:type="spellEnd"/>
-            <w:r>
-              <w:rPr>
-                <w:rFonts w:ascii="Candara" w:hAnsi="Candara"/>
-                <w:sz w:val="24"/>
-                <w:szCs w:val="24"/>
-                <w:lang w:val="fr-CM"/>
-              </w:rPr>
-              <w:t>}</w:t>
+              <w:t>{step_num}. {step_desc}</w:t>
             </w:r>
           </w:p>
           <w:p>
@@ -3206,27 +2589,7 @@
                 <w:szCs w:val="24"/>
                 <w:lang w:val="fr-CM"/>
               </w:rPr>
-              <w:t>{/</w:t>
-            </w:r>
-            <w:proofErr w:type="spellStart"/>
-            <w:r>
-              <w:rPr>
-                <w:rFonts w:ascii="Candara" w:hAnsi="Candara"/>
-                <w:sz w:val="24"/>
-                <w:szCs w:val="24"/>
-                <w:lang w:val="fr-CM"/>
-              </w:rPr>
-              <w:t>main_scenario</w:t>
-            </w:r>
-            <w:proofErr w:type="spellEnd"/>
-            <w:r>
-              <w:rPr>
-                <w:rFonts w:ascii="Candara" w:hAnsi="Candara"/>
-                <w:sz w:val="24"/>
-                <w:szCs w:val="24"/>
-                <w:lang w:val="fr-CM"/>
-              </w:rPr>
-              <w:t>}</w:t>
+              <w:t>{/main_scenario}</w:t>
             </w:r>
           </w:p>
         </w:tc>
@@ -3329,58 +2692,7 @@
                 <w:szCs w:val="24"/>
                 <w:lang w:val="fr-CM"/>
               </w:rPr>
-              <w:t xml:space="preserve">   {</w:t>
-            </w:r>
-            <w:proofErr w:type="spellStart"/>
-            <w:proofErr w:type="gramStart"/>
-            <w:r>
-              <w:rPr>
-                <w:rFonts w:ascii="Candara" w:hAnsi="Candara"/>
-                <w:sz w:val="24"/>
-                <w:szCs w:val="24"/>
-                <w:lang w:val="fr-CM"/>
-              </w:rPr>
-              <w:t>alt</w:t>
-            </w:r>
-            <w:proofErr w:type="gramEnd"/>
-            <w:r>
-              <w:rPr>
-                <w:rFonts w:ascii="Candara" w:hAnsi="Candara"/>
-                <w:sz w:val="24"/>
-                <w:szCs w:val="24"/>
-                <w:lang w:val="fr-CM"/>
-              </w:rPr>
-              <w:t>_name</w:t>
-            </w:r>
-            <w:proofErr w:type="spellEnd"/>
-            <w:r>
-              <w:rPr>
-                <w:rFonts w:ascii="Candara" w:hAnsi="Candara"/>
-                <w:sz w:val="24"/>
-                <w:szCs w:val="24"/>
-                <w:lang w:val="fr-CM"/>
-              </w:rPr>
-              <w:t>} : {</w:t>
-            </w:r>
-            <w:proofErr w:type="spellStart"/>
-            <w:r>
-              <w:rPr>
-                <w:rFonts w:ascii="Candara" w:hAnsi="Candara"/>
-                <w:sz w:val="24"/>
-                <w:szCs w:val="24"/>
-                <w:lang w:val="fr-CM"/>
-              </w:rPr>
-              <w:t>alt_desc</w:t>
-            </w:r>
-            <w:proofErr w:type="spellEnd"/>
-            <w:r>
-              <w:rPr>
-                <w:rFonts w:ascii="Candara" w:hAnsi="Candara"/>
-                <w:sz w:val="24"/>
-                <w:szCs w:val="24"/>
-                <w:lang w:val="fr-CM"/>
-              </w:rPr>
-              <w:t>}</w:t>
+              <w:t xml:space="preserve">   {alt_name} : {alt_desc}</w:t>
             </w:r>
           </w:p>
           <w:p>
@@ -3401,27 +2713,7 @@
                 <w:lang w:val="fr-CM"/>
               </w:rPr>
               <w:lastRenderedPageBreak/>
-              <w:t>{/</w:t>
-            </w:r>
-            <w:proofErr w:type="spellStart"/>
-            <w:r>
-              <w:rPr>
-                <w:rFonts w:ascii="Candara" w:hAnsi="Candara"/>
-                <w:sz w:val="24"/>
-                <w:szCs w:val="24"/>
-                <w:lang w:val="fr-CM"/>
-              </w:rPr>
-              <w:t>alt_scenarios</w:t>
-            </w:r>
-            <w:proofErr w:type="spellEnd"/>
-            <w:r>
-              <w:rPr>
-                <w:rFonts w:ascii="Candara" w:hAnsi="Candara"/>
-                <w:sz w:val="24"/>
-                <w:szCs w:val="24"/>
-                <w:lang w:val="fr-CM"/>
-              </w:rPr>
-              <w:t>}</w:t>
+              <w:t>{/alt_scenarios}</w:t>
             </w:r>
           </w:p>
         </w:tc>
@@ -3445,27 +2737,7 @@
           <w:szCs w:val="24"/>
           <w:lang w:val="fr-CM"/>
         </w:rPr>
-        <w:t>{/</w:t>
-      </w:r>
-      <w:proofErr w:type="spellStart"/>
-      <w:r>
-        <w:rPr>
-          <w:rFonts w:ascii="Candara" w:hAnsi="Candara"/>
-          <w:sz w:val="24"/>
-          <w:szCs w:val="24"/>
-          <w:lang w:val="fr-CM"/>
-        </w:rPr>
-        <w:t>use_cases</w:t>
-      </w:r>
-      <w:proofErr w:type="spellEnd"/>
-      <w:r>
-        <w:rPr>
-          <w:rFonts w:ascii="Candara" w:hAnsi="Candara"/>
-          <w:sz w:val="24"/>
-          <w:szCs w:val="24"/>
-          <w:lang w:val="fr-CM"/>
-        </w:rPr>
-        <w:t>}</w:t>
+        <w:t>{/use_cases}</w:t>
       </w:r>
     </w:p>
     <w:p>
@@ -3541,20 +2813,18 @@
           <w:szCs w:val="24"/>
           <w:lang w:val="fr-CM"/>
         </w:rPr>
-        <w:t>{</w:t>
+        <w:t>{criteria_text}</w:t>
       </w:r>
-      <w:proofErr w:type="spellStart"/>
-      <w:proofErr w:type="gramStart"/>
-      <w:r>
+    </w:p>
+    <w:p>
+      <w:pPr>
         <w:rPr>
           <w:rFonts w:ascii="Candara" w:hAnsi="Candara"/>
           <w:sz w:val="24"/>
           <w:szCs w:val="24"/>
           <w:lang w:val="fr-CM"/>
         </w:rPr>
-        <w:t>criteria</w:t>
-      </w:r>
-      <w:proofErr w:type="gramEnd"/>
+      </w:pPr>
       <w:r>
         <w:rPr>
           <w:rFonts w:ascii="Candara" w:hAnsi="Candara"/>
@@ -3562,102 +2832,33 @@
           <w:szCs w:val="24"/>
           <w:lang w:val="fr-CM"/>
         </w:rPr>
-        <w:t>_text</w:t>
+        <w:t>{/acceptance_criteria}</w:t>
       </w:r>
-      <w:proofErr w:type="spellEnd"/>
-      <w:r>
+    </w:p>
+    <w:p>
+      <w:pPr>
         <w:rPr>
           <w:rFonts w:ascii="Candara" w:hAnsi="Candara"/>
           <w:sz w:val="24"/>
           <w:szCs w:val="24"/>
           <w:lang w:val="fr-CM"/>
         </w:rPr>
-        <w:t>}</w:t>
-      </w:r>
+      </w:pPr>
     </w:p>
     <w:p>
       <w:pPr>
+        <w:rPr>
+          <w:lang w:val="fr-CM"/>
+        </w:rPr>
+      </w:pPr>
+      <w:r>
         <w:rPr>
           <w:rFonts w:ascii="Candara" w:hAnsi="Candara"/>
           <w:sz w:val="24"/>
           <w:szCs w:val="24"/>
           <w:lang w:val="fr-CM"/>
         </w:rPr>
-      </w:pPr>
-      <w:r>
-        <w:rPr>
-          <w:rFonts w:ascii="Candara" w:hAnsi="Candara"/>
-          <w:sz w:val="24"/>
-          <w:szCs w:val="24"/>
-          <w:lang w:val="fr-CM"/>
-        </w:rPr>
-        <w:t>{/</w:t>
-      </w:r>
-      <w:proofErr w:type="spellStart"/>
-      <w:r>
-        <w:rPr>
-          <w:rFonts w:ascii="Candara" w:hAnsi="Candara"/>
-          <w:sz w:val="24"/>
-          <w:szCs w:val="24"/>
-          <w:lang w:val="fr-CM"/>
-        </w:rPr>
-        <w:t>acceptance_criteria</w:t>
-      </w:r>
-      <w:proofErr w:type="spellEnd"/>
-      <w:r>
-        <w:rPr>
-          <w:rFonts w:ascii="Candara" w:hAnsi="Candara"/>
-          <w:sz w:val="24"/>
-          <w:szCs w:val="24"/>
-          <w:lang w:val="fr-CM"/>
-        </w:rPr>
-        <w:t>}</w:t>
-      </w:r>
-    </w:p>
-    <w:p>
-      <w:pPr>
-        <w:rPr>
-          <w:rFonts w:ascii="Candara" w:hAnsi="Candara"/>
-          <w:sz w:val="24"/>
-          <w:szCs w:val="24"/>
-          <w:lang w:val="fr-CM"/>
-        </w:rPr>
-      </w:pPr>
-    </w:p>
-    <w:p>
-      <w:pPr>
-        <w:rPr>
-          <w:lang w:val="fr-CM"/>
-        </w:rPr>
-      </w:pPr>
-      <w:r>
-        <w:rPr>
-          <w:rFonts w:ascii="Candara" w:hAnsi="Candara"/>
-          <w:sz w:val="24"/>
-          <w:szCs w:val="24"/>
-          <w:lang w:val="fr-CM"/>
-        </w:rPr>
-        <w:t>{/</w:t>
-      </w:r>
-      <w:proofErr w:type="spellStart"/>
-      <w:r>
-        <w:rPr>
-          <w:rFonts w:ascii="Candara" w:hAnsi="Candara"/>
-          <w:sz w:val="24"/>
-          <w:szCs w:val="24"/>
-          <w:lang w:val="fr-CM"/>
-        </w:rPr>
-        <w:t>functional_requirements</w:t>
-      </w:r>
-      <w:proofErr w:type="spellEnd"/>
-      <w:r>
-        <w:rPr>
-          <w:rFonts w:ascii="Candara" w:hAnsi="Candara"/>
-          <w:sz w:val="24"/>
-          <w:szCs w:val="24"/>
-          <w:lang w:val="fr-CM"/>
-        </w:rPr>
-        <w:t>}</w:t>
+        <w:t>{/functional_requirements}</w:t>
       </w:r>
     </w:p>
     <w:p>
@@ -3819,21 +3020,7 @@
         <w:rPr>
           <w:lang w:val="fr-CM"/>
         </w:rPr>
-        <w:t>3.{</w:t>
-      </w:r>
-      <w:proofErr w:type="spellStart"/>
-      <w:r>
-        <w:rPr>
-          <w:lang w:val="fr-CM"/>
-        </w:rPr>
-        <w:t>nfr_index</w:t>
-      </w:r>
-      <w:proofErr w:type="spellEnd"/>
-      <w:r>
-        <w:rPr>
-          <w:lang w:val="fr-CM"/>
-        </w:rPr>
-        <w:t xml:space="preserve">} </w:t>
+        <w:t xml:space="preserve">3.{nfr_index} </w:t>
       </w:r>
       <w:r>
         <w:rPr>
@@ -3845,21 +3032,7 @@
         <w:rPr>
           <w:lang w:val="fr-CM"/>
         </w:rPr>
-        <w:t>{</w:t>
-      </w:r>
-      <w:proofErr w:type="spellStart"/>
-      <w:r>
-        <w:rPr>
-          <w:lang w:val="fr-CM"/>
-        </w:rPr>
-        <w:t>global_req_index</w:t>
-      </w:r>
-      <w:proofErr w:type="spellEnd"/>
-      <w:r>
-        <w:rPr>
-          <w:lang w:val="fr-CM"/>
-        </w:rPr>
-        <w:t>}</w:t>
+        <w:t>{global_req_index}</w:t>
       </w:r>
       <w:r>
         <w:rPr>
@@ -3871,31 +3044,9 @@
         <w:rPr>
           <w:lang w:val="fr-CM"/>
         </w:rPr>
-        <w:t>{</w:t>
-      </w:r>
-      <w:proofErr w:type="spellStart"/>
-      <w:r>
-        <w:rPr>
-          <w:lang w:val="fr-CM"/>
-        </w:rPr>
-        <w:t>nfr_</w:t>
-      </w:r>
-      <w:proofErr w:type="gramStart"/>
-      <w:r>
-        <w:rPr>
-          <w:lang w:val="fr-CM"/>
-        </w:rPr>
-        <w:t>title</w:t>
-      </w:r>
-      <w:proofErr w:type="spellEnd"/>
-      <w:r>
-        <w:rPr>
-          <w:lang w:val="fr-CM"/>
-        </w:rPr>
-        <w:t>}\</w:t>
+        <w:t>{nfr_title}\</w:t>
       </w:r>
       <w:bookmarkEnd w:id="5"/>
-      <w:proofErr w:type="gramEnd"/>
     </w:p>
     <w:p>
       <w:pPr>
@@ -3969,10 +3120,17 @@
           <w:szCs w:val="24"/>
           <w:lang w:val="fr-CM"/>
         </w:rPr>
-        <w:t>{</w:t>
+        <w:t>{nfr_description}</w:t>
       </w:r>
-      <w:proofErr w:type="spellStart"/>
-      <w:proofErr w:type="gramStart"/>
+    </w:p>
+    <w:p>
+      <w:pPr>
+        <w:rPr>
+          <w:b/>
+          <w:bCs/>
+          <w:lang w:val="fr-CM"/>
+        </w:rPr>
+      </w:pPr>
       <w:r>
         <w:rPr>
           <w:rFonts w:ascii="Candara" w:hAnsi="Candara"/>
@@ -3982,88 +3140,7 @@
           <w:szCs w:val="24"/>
           <w:lang w:val="fr-CM"/>
         </w:rPr>
-        <w:t>nfr</w:t>
-      </w:r>
-      <w:proofErr w:type="gramEnd"/>
-      <w:r>
-        <w:rPr>
-          <w:rFonts w:ascii="Candara" w:hAnsi="Candara"/>
-          <w:b/>
-          <w:bCs/>
-          <w:sz w:val="24"/>
-          <w:szCs w:val="24"/>
-          <w:lang w:val="fr-CM"/>
-        </w:rPr>
-        <w:t>_description</w:t>
-      </w:r>
-      <w:proofErr w:type="spellEnd"/>
-      <w:r>
-        <w:rPr>
-          <w:rFonts w:ascii="Candara" w:hAnsi="Candara"/>
-          <w:b/>
-          <w:bCs/>
-          <w:sz w:val="24"/>
-          <w:szCs w:val="24"/>
-          <w:lang w:val="fr-CM"/>
-        </w:rPr>
-        <w:t>}</w:t>
-      </w:r>
-    </w:p>
-    <w:p>
-      <w:pPr>
-        <w:rPr>
-          <w:b/>
-          <w:bCs/>
-          <w:lang w:val="fr-CM"/>
-        </w:rPr>
-      </w:pPr>
-      <w:r>
-        <w:rPr>
-          <w:rFonts w:ascii="Candara" w:hAnsi="Candara"/>
-          <w:b/>
-          <w:bCs/>
-          <w:sz w:val="24"/>
-          <w:szCs w:val="24"/>
-          <w:lang w:val="fr-CM"/>
-        </w:rPr>
-        <w:t>{</w:t>
-      </w:r>
-      <w:proofErr w:type="spellStart"/>
-      <w:proofErr w:type="gramStart"/>
-      <w:r>
-        <w:rPr>
-          <w:rFonts w:ascii="Candara" w:hAnsi="Candara"/>
-          <w:b/>
-          <w:bCs/>
-          <w:sz w:val="24"/>
-          <w:szCs w:val="24"/>
-          <w:lang w:val="fr-CM"/>
-        </w:rPr>
-        <w:t>nfr</w:t>
-      </w:r>
-      <w:proofErr w:type="gramEnd"/>
-      <w:r>
-        <w:rPr>
-          <w:rFonts w:ascii="Candara" w:hAnsi="Candara"/>
-          <w:b/>
-          <w:bCs/>
-          <w:sz w:val="24"/>
-          <w:szCs w:val="24"/>
-          <w:lang w:val="fr-CM"/>
-        </w:rPr>
-        <w:t>_table_title</w:t>
-      </w:r>
-      <w:proofErr w:type="spellEnd"/>
-      <w:r>
-        <w:rPr>
-          <w:rFonts w:ascii="Candara" w:hAnsi="Candara"/>
-          <w:b/>
-          <w:bCs/>
-          <w:sz w:val="24"/>
-          <w:szCs w:val="24"/>
-          <w:lang w:val="fr-CM"/>
-        </w:rPr>
-        <w:t>}</w:t>
+        <w:t>{nfr_table_title}</w:t>
       </w:r>
     </w:p>
     <w:tbl>
@@ -4124,33 +3201,7 @@
                 <w:szCs w:val="24"/>
                 <w:lang w:val="fr-CM" w:eastAsia="fr-CM"/>
               </w:rPr>
-              <w:t>{</w:t>
-            </w:r>
-            <w:proofErr w:type="gramStart"/>
-            <w:r>
-              <w:rPr>
-                <w:rFonts w:ascii="Candara" w:eastAsia="Times New Roman" w:hAnsi="Candara" w:cs="Calibri"/>
-                <w:b/>
-                <w:bCs/>
-                <w:color w:val="FFFFFF"/>
-                <w:sz w:val="24"/>
-                <w:szCs w:val="24"/>
-                <w:lang w:val="fr-CM" w:eastAsia="fr-CM"/>
-              </w:rPr>
-              <w:t>table</w:t>
-            </w:r>
-            <w:proofErr w:type="gramEnd"/>
-            <w:r>
-              <w:rPr>
-                <w:rFonts w:ascii="Candara" w:eastAsia="Times New Roman" w:hAnsi="Candara" w:cs="Calibri"/>
-                <w:b/>
-                <w:bCs/>
-                <w:color w:val="FFFFFF"/>
-                <w:sz w:val="24"/>
-                <w:szCs w:val="24"/>
-                <w:lang w:val="fr-CM" w:eastAsia="fr-CM"/>
-              </w:rPr>
-              <w:t>_header_1}</w:t>
+              <w:t>{table_header_1}</w:t>
             </w:r>
           </w:p>
         </w:tc>
@@ -4186,33 +3237,7 @@
                 <w:szCs w:val="24"/>
                 <w:lang w:val="fr-CM" w:eastAsia="fr-CM"/>
               </w:rPr>
-              <w:t>{</w:t>
-            </w:r>
-            <w:proofErr w:type="gramStart"/>
-            <w:r>
-              <w:rPr>
-                <w:rFonts w:ascii="Candara" w:eastAsia="Times New Roman" w:hAnsi="Candara" w:cs="Calibri"/>
-                <w:b/>
-                <w:bCs/>
-                <w:color w:val="FFFFFF"/>
-                <w:sz w:val="24"/>
-                <w:szCs w:val="24"/>
-                <w:lang w:val="fr-CM" w:eastAsia="fr-CM"/>
-              </w:rPr>
-              <w:t>table</w:t>
-            </w:r>
-            <w:proofErr w:type="gramEnd"/>
-            <w:r>
-              <w:rPr>
-                <w:rFonts w:ascii="Candara" w:eastAsia="Times New Roman" w:hAnsi="Candara" w:cs="Calibri"/>
-                <w:b/>
-                <w:bCs/>
-                <w:color w:val="FFFFFF"/>
-                <w:sz w:val="24"/>
-                <w:szCs w:val="24"/>
-                <w:lang w:val="fr-CM" w:eastAsia="fr-CM"/>
-              </w:rPr>
-              <w:t>_header_2}</w:t>
+              <w:t>{table_header_2}</w:t>
             </w:r>
           </w:p>
         </w:tc>
@@ -4280,56 +3305,51 @@
                 <w:szCs w:val="24"/>
                 <w:lang w:val="fr-CM" w:eastAsia="fr-CM"/>
               </w:rPr>
-              <w:t>{</w:t>
-            </w:r>
-            <w:proofErr w:type="gramStart"/>
-            <w:r>
-              <w:rPr>
-                <w:rFonts w:ascii="Candara" w:eastAsia="Times New Roman" w:hAnsi="Candara" w:cs="Calibri"/>
-                <w:color w:val="000000"/>
-                <w:sz w:val="24"/>
-                <w:szCs w:val="24"/>
-                <w:lang w:val="fr-CM" w:eastAsia="fr-CM"/>
-              </w:rPr>
-              <w:t>col</w:t>
-            </w:r>
-            <w:proofErr w:type="gramEnd"/>
-            <w:r>
-              <w:rPr>
-                <w:rFonts w:ascii="Candara" w:eastAsia="Times New Roman" w:hAnsi="Candara" w:cs="Calibri"/>
-                <w:color w:val="000000"/>
-                <w:sz w:val="24"/>
-                <w:szCs w:val="24"/>
-                <w:lang w:val="fr-CM" w:eastAsia="fr-CM"/>
-              </w:rPr>
-              <w:t>_2} {/</w:t>
-            </w:r>
-            <w:proofErr w:type="spellStart"/>
-            <w:r>
-              <w:rPr>
-                <w:rFonts w:ascii="Candara" w:eastAsia="Times New Roman" w:hAnsi="Candara" w:cs="Calibri"/>
-                <w:color w:val="000000"/>
-                <w:sz w:val="24"/>
-                <w:szCs w:val="24"/>
-                <w:lang w:val="fr-CM" w:eastAsia="fr-CM"/>
-              </w:rPr>
-              <w:t>nfr_details</w:t>
-            </w:r>
-            <w:proofErr w:type="spellEnd"/>
-            <w:r>
-              <w:rPr>
-                <w:rFonts w:ascii="Candara" w:eastAsia="Times New Roman" w:hAnsi="Candara" w:cs="Calibri"/>
-                <w:color w:val="000000"/>
-                <w:sz w:val="24"/>
-                <w:szCs w:val="24"/>
-                <w:lang w:val="fr-CM" w:eastAsia="fr-CM"/>
-              </w:rPr>
-              <w:t>}</w:t>
+              <w:t>{col_2} {/nfr_details}</w:t>
             </w:r>
           </w:p>
         </w:tc>
       </w:tr>
     </w:tbl>
+    <w:p>
+      <w:pPr>
+        <w:spacing w:line="360" w:lineRule="auto"/>
+        <w:jc w:val="both"/>
+        <w:rPr>
+          <w:rFonts w:ascii="Candara" w:hAnsi="Candara"/>
+          <w:sz w:val="24"/>
+          <w:szCs w:val="24"/>
+          <w:lang w:val="fr-CM"/>
+        </w:rPr>
+      </w:pPr>
+      <w:r>
+        <w:rPr>
+          <w:rFonts w:ascii="Candara" w:hAnsi="Candara"/>
+          <w:sz w:val="24"/>
+          <w:szCs w:val="24"/>
+          <w:lang w:val="fr-CM"/>
+        </w:rPr>
+        <w:t>{</w:t>
+      </w:r>
+      <w:r>
+        <w:rPr>
+          <w:rFonts w:ascii="Candara" w:hAnsi="Candara"/>
+          <w:sz w:val="24"/>
+          <w:szCs w:val="24"/>
+          <w:lang w:val="fr-CM"/>
+        </w:rPr>
+        <w:t>/</w:t>
+      </w:r>
+      <w:r>
+        <w:rPr>
+          <w:rFonts w:ascii="Candara" w:hAnsi="Candara"/>
+          <w:sz w:val="24"/>
+          <w:szCs w:val="24"/>
+          <w:lang w:val="fr-CM"/>
+        </w:rPr>
+        <w:t xml:space="preserve">non_functional_requirements} </w:t>
+      </w:r>
+    </w:p>
     <w:p>
       <w:pPr>
         <w:spacing w:line="360" w:lineRule="auto"/>
@@ -11141,6 +10161,7 @@
   <w:style w:type="paragraph" w:default="1" w:styleId="Normal">
     <w:name w:val="Normal"/>
     <w:qFormat/>
+    <w:rsid w:val="00925C7E"/>
     <w:rPr>
       <w:lang w:val="en-GB"/>
     </w:rPr>

</xml_diff>

<commit_message>
fix formatting issue in cahier de conception
</commit_message>
<xml_diff>
--- a/cahier de conception.docx
+++ b/cahier de conception.docx
@@ -151,7 +151,7 @@
           </mc:Choice>
           <mc:Fallback>
             <w:pict>
-              <v:oval w14:anchorId="0DE33601" id="Ellipse 13" o:spid="_x0000_s1026" style="position:absolute;margin-left:266.7pt;margin-top:-57.7pt;width:230.75pt;height:231.25pt;z-index:251667456;visibility:visible;mso-wrap-style:square;mso-width-percent:0;mso-height-percent:0;mso-wrap-distance-left:9pt;mso-wrap-distance-top:0;mso-wrap-distance-right:9pt;mso-wrap-distance-bottom:0;mso-position-horizontal:absolute;mso-position-horizontal-relative:text;mso-position-vertical:absolute;mso-position-vertical-relative:text;mso-width-percent:0;mso-height-percent:0;mso-width-relative:margin;mso-height-relative:margin;v-text-anchor:middle" o:gfxdata="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" fillcolor="white [3212]" strokecolor="red" strokeweight="3pt">
+              <v:oval w14:anchorId="3A345694" id="Ellipse 13" o:spid="_x0000_s1026" style="position:absolute;margin-left:266.7pt;margin-top:-57.7pt;width:230.75pt;height:231.25pt;z-index:251667456;visibility:visible;mso-wrap-style:square;mso-width-percent:0;mso-height-percent:0;mso-wrap-distance-left:9pt;mso-wrap-distance-top:0;mso-wrap-distance-right:9pt;mso-wrap-distance-bottom:0;mso-position-horizontal:absolute;mso-position-horizontal-relative:text;mso-position-vertical:absolute;mso-position-vertical-relative:text;mso-width-percent:0;mso-height-percent:0;mso-width-relative:margin;mso-height-relative:margin;v-text-anchor:middle" o:gfxdata="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" fillcolor="white [3212]" strokecolor="red" strokeweight="3pt">
                 <v:stroke joinstyle="miter"/>
                 <v:path arrowok="t"/>
               </v:oval>
@@ -239,7 +239,7 @@
           </mc:Choice>
           <mc:Fallback>
             <w:pict>
-              <v:oval w14:anchorId="1501DAE4" id="Ellipse 12" o:spid="_x0000_s1026" style="position:absolute;margin-left:176.65pt;margin-top:-151.85pt;width:401.5pt;height:392.8pt;z-index:251665408;visibility:visible;mso-wrap-style:square;mso-width-percent:0;mso-height-percent:0;mso-wrap-distance-left:9pt;mso-wrap-distance-top:0;mso-wrap-distance-right:9pt;mso-wrap-distance-bottom:0;mso-position-horizontal:absolute;mso-position-horizontal-relative:text;mso-position-vertical:absolute;mso-position-vertical-relative:text;mso-width-percent:0;mso-height-percent:0;mso-width-relative:margin;mso-height-relative:margin;v-text-anchor:middle" o:gfxdata="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" fillcolor="#00b050" stroked="f" strokeweight="1pt">
+              <v:oval w14:anchorId="1495E3CE" id="Ellipse 12" o:spid="_x0000_s1026" style="position:absolute;margin-left:176.65pt;margin-top:-151.85pt;width:401.5pt;height:392.8pt;z-index:251665408;visibility:visible;mso-wrap-style:square;mso-width-percent:0;mso-height-percent:0;mso-wrap-distance-left:9pt;mso-wrap-distance-top:0;mso-wrap-distance-right:9pt;mso-wrap-distance-bottom:0;mso-position-horizontal:absolute;mso-position-horizontal-relative:text;mso-position-vertical:absolute;mso-position-vertical-relative:text;mso-width-percent:0;mso-height-percent:0;mso-width-relative:margin;mso-height-relative:margin;v-text-anchor:middle" o:gfxdata="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" fillcolor="#00b050" stroked="f" strokeweight="1pt">
                 <v:stroke joinstyle="miter"/>
               </v:oval>
             </w:pict>
@@ -349,7 +349,7 @@
           </mc:Choice>
           <mc:Fallback>
             <w:pict>
-              <v:rect w14:anchorId="3950F67E" id="Rectangle 11" o:spid="_x0000_s1026" style="position:absolute;margin-left:-203.5pt;margin-top:41.7pt;width:741.7pt;height:54.85pt;rotation:-2088098fd;z-index:251660288;visibility:visible;mso-wrap-style:square;mso-width-percent:0;mso-height-percent:0;mso-wrap-distance-left:9pt;mso-wrap-distance-top:0;mso-wrap-distance-right:9pt;mso-wrap-distance-bottom:0;mso-position-horizontal:absolute;mso-position-horizontal-relative:text;mso-position-vertical:absolute;mso-position-vertical-relative:text;mso-width-percent:0;mso-height-percent:0;mso-width-relative:margin;mso-height-relative:margin;v-text-anchor:middle" o:gfxdata="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" fillcolor="#00b050" stroked="f" strokeweight="1pt"/>
+              <v:rect w14:anchorId="18B9C56F" id="Rectangle 11" o:spid="_x0000_s1026" style="position:absolute;margin-left:-203.5pt;margin-top:41.7pt;width:741.7pt;height:54.85pt;rotation:-2088098fd;z-index:251660288;visibility:visible;mso-wrap-style:square;mso-width-percent:0;mso-height-percent:0;mso-wrap-distance-left:9pt;mso-wrap-distance-top:0;mso-wrap-distance-right:9pt;mso-wrap-distance-bottom:0;mso-position-horizontal:absolute;mso-position-horizontal-relative:text;mso-position-vertical:absolute;mso-position-vertical-relative:text;mso-width-percent:0;mso-height-percent:0;mso-width-relative:margin;mso-height-relative:margin;v-text-anchor:middle" o:gfxdata="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" fillcolor="#00b050" stroked="f" strokeweight="1pt"/>
             </w:pict>
           </mc:Fallback>
         </mc:AlternateContent>
@@ -436,7 +436,33 @@
                                 <w:szCs w:val="48"/>
                                 <w:lang w:val="fr-CM"/>
                               </w:rPr>
-                              <w:t>{project_subtitle}</w:t>
+                              <w:t>{</w:t>
+                            </w:r>
+                            <w:proofErr w:type="spellStart"/>
+                            <w:r>
+                              <w:rPr>
+                                <w:rFonts w:ascii="Candara" w:hAnsi="Candara"/>
+                                <w:b/>
+                                <w:bCs/>
+                                <w:color w:val="385623" w:themeColor="accent6" w:themeShade="80"/>
+                                <w:sz w:val="48"/>
+                                <w:szCs w:val="48"/>
+                                <w:lang w:val="fr-CM"/>
+                              </w:rPr>
+                              <w:t>project_subtitle</w:t>
+                            </w:r>
+                            <w:proofErr w:type="spellEnd"/>
+                            <w:r>
+                              <w:rPr>
+                                <w:rFonts w:ascii="Candara" w:hAnsi="Candara"/>
+                                <w:b/>
+                                <w:bCs/>
+                                <w:color w:val="385623" w:themeColor="accent6" w:themeShade="80"/>
+                                <w:sz w:val="48"/>
+                                <w:szCs w:val="48"/>
+                                <w:lang w:val="fr-CM"/>
+                              </w:rPr>
+                              <w:t>}</w:t>
                             </w:r>
                           </w:p>
                         </w:txbxContent>
@@ -490,7 +516,33 @@
                           <w:szCs w:val="48"/>
                           <w:lang w:val="fr-CM"/>
                         </w:rPr>
-                        <w:t>{project_subtitle}</w:t>
+                        <w:t>{</w:t>
+                      </w:r>
+                      <w:proofErr w:type="spellStart"/>
+                      <w:r>
+                        <w:rPr>
+                          <w:rFonts w:ascii="Candara" w:hAnsi="Candara"/>
+                          <w:b/>
+                          <w:bCs/>
+                          <w:color w:val="385623" w:themeColor="accent6" w:themeShade="80"/>
+                          <w:sz w:val="48"/>
+                          <w:szCs w:val="48"/>
+                          <w:lang w:val="fr-CM"/>
+                        </w:rPr>
+                        <w:t>project_subtitle</w:t>
+                      </w:r>
+                      <w:proofErr w:type="spellEnd"/>
+                      <w:r>
+                        <w:rPr>
+                          <w:rFonts w:ascii="Candara" w:hAnsi="Candara"/>
+                          <w:b/>
+                          <w:bCs/>
+                          <w:color w:val="385623" w:themeColor="accent6" w:themeShade="80"/>
+                          <w:sz w:val="48"/>
+                          <w:szCs w:val="48"/>
+                          <w:lang w:val="fr-CM"/>
+                        </w:rPr>
+                        <w:t>}</w:t>
                       </w:r>
                     </w:p>
                   </w:txbxContent>
@@ -580,7 +632,7 @@
           </mc:Choice>
           <mc:Fallback>
             <w:pict>
-              <v:rect w14:anchorId="4BE313B7" id="Rectangle 9" o:spid="_x0000_s1026" style="position:absolute;margin-left:-144.05pt;margin-top:107.65pt;width:741.65pt;height:54.8pt;rotation:-2088098fd;z-index:251664384;visibility:visible;mso-wrap-style:square;mso-width-percent:0;mso-height-percent:0;mso-wrap-distance-left:9pt;mso-wrap-distance-top:0;mso-wrap-distance-right:9pt;mso-wrap-distance-bottom:0;mso-position-horizontal:absolute;mso-position-horizontal-relative:text;mso-position-vertical:absolute;mso-position-vertical-relative:text;mso-width-percent:0;mso-height-percent:0;mso-width-relative:margin;mso-height-relative:margin;v-text-anchor:middle" o:gfxdata="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" fillcolor="#90e898" stroked="f" strokeweight="1pt"/>
+              <v:rect w14:anchorId="075A1CE7" id="Rectangle 9" o:spid="_x0000_s1026" style="position:absolute;margin-left:-144.05pt;margin-top:107.65pt;width:741.65pt;height:54.8pt;rotation:-2088098fd;z-index:251664384;visibility:visible;mso-wrap-style:square;mso-width-percent:0;mso-height-percent:0;mso-wrap-distance-left:9pt;mso-wrap-distance-top:0;mso-wrap-distance-right:9pt;mso-wrap-distance-bottom:0;mso-position-horizontal:absolute;mso-position-horizontal-relative:text;mso-position-vertical:absolute;mso-position-vertical-relative:text;mso-width-percent:0;mso-height-percent:0;mso-width-relative:margin;mso-height-relative:margin;v-text-anchor:middle" o:gfxdata="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" fillcolor="#90e898" stroked="f" strokeweight="1pt"/>
             </w:pict>
           </mc:Fallback>
         </mc:AlternateContent>
@@ -665,7 +717,7 @@
           </mc:Choice>
           <mc:Fallback>
             <w:pict>
-              <v:rect w14:anchorId="0508FBEB" id="Rectangle 8" o:spid="_x0000_s1026" style="position:absolute;margin-left:-144.05pt;margin-top:44.25pt;width:741.7pt;height:54.85pt;rotation:-2088098fd;z-index:251662336;visibility:visible;mso-wrap-style:square;mso-width-percent:0;mso-height-percent:0;mso-wrap-distance-left:9pt;mso-wrap-distance-top:0;mso-wrap-distance-right:9pt;mso-wrap-distance-bottom:0;mso-position-horizontal:absolute;mso-position-horizontal-relative:text;mso-position-vertical:absolute;mso-position-vertical-relative:text;mso-width-percent:0;mso-height-percent:0;mso-width-relative:margin;mso-height-relative:margin;v-text-anchor:middle" o:gfxdata="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" fillcolor="#36ce5e" stroked="f" strokeweight="1pt"/>
+              <v:rect w14:anchorId="4CDCEA97" id="Rectangle 8" o:spid="_x0000_s1026" style="position:absolute;margin-left:-144.05pt;margin-top:44.25pt;width:741.7pt;height:54.85pt;rotation:-2088098fd;z-index:251662336;visibility:visible;mso-wrap-style:square;mso-width-percent:0;mso-height-percent:0;mso-wrap-distance-left:9pt;mso-wrap-distance-top:0;mso-wrap-distance-right:9pt;mso-wrap-distance-bottom:0;mso-position-horizontal:absolute;mso-position-horizontal-relative:text;mso-position-vertical:absolute;mso-position-vertical-relative:text;mso-width-percent:0;mso-height-percent:0;mso-width-relative:margin;mso-height-relative:margin;v-text-anchor:middle" o:gfxdata="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" fillcolor="#36ce5e" stroked="f" strokeweight="1pt"/>
             </w:pict>
           </mc:Fallback>
         </mc:AlternateContent>
@@ -879,7 +931,33 @@
                                 <w:szCs w:val="44"/>
                                 <w:lang w:val="fr-CM"/>
                               </w:rPr>
-                              <w:t>{doc_version}</w:t>
+                              <w:t>{</w:t>
+                            </w:r>
+                            <w:proofErr w:type="spellStart"/>
+                            <w:r>
+                              <w:rPr>
+                                <w:rFonts w:ascii="Candara" w:hAnsi="Candara"/>
+                                <w:b/>
+                                <w:bCs/>
+                                <w:color w:val="000000" w:themeColor="text1"/>
+                                <w:sz w:val="44"/>
+                                <w:szCs w:val="44"/>
+                                <w:lang w:val="fr-CM"/>
+                              </w:rPr>
+                              <w:t>doc_version</w:t>
+                            </w:r>
+                            <w:proofErr w:type="spellEnd"/>
+                            <w:r>
+                              <w:rPr>
+                                <w:rFonts w:ascii="Candara" w:hAnsi="Candara"/>
+                                <w:b/>
+                                <w:bCs/>
+                                <w:color w:val="000000" w:themeColor="text1"/>
+                                <w:sz w:val="44"/>
+                                <w:szCs w:val="44"/>
+                                <w:lang w:val="fr-CM"/>
+                              </w:rPr>
+                              <w:t>}</w:t>
                             </w:r>
                           </w:p>
                         </w:txbxContent>
@@ -953,7 +1031,33 @@
                           <w:szCs w:val="44"/>
                           <w:lang w:val="fr-CM"/>
                         </w:rPr>
-                        <w:t>{doc_version}</w:t>
+                        <w:t>{</w:t>
+                      </w:r>
+                      <w:proofErr w:type="spellStart"/>
+                      <w:r>
+                        <w:rPr>
+                          <w:rFonts w:ascii="Candara" w:hAnsi="Candara"/>
+                          <w:b/>
+                          <w:bCs/>
+                          <w:color w:val="000000" w:themeColor="text1"/>
+                          <w:sz w:val="44"/>
+                          <w:szCs w:val="44"/>
+                          <w:lang w:val="fr-CM"/>
+                        </w:rPr>
+                        <w:t>doc_version</w:t>
+                      </w:r>
+                      <w:proofErr w:type="spellEnd"/>
+                      <w:r>
+                        <w:rPr>
+                          <w:rFonts w:ascii="Candara" w:hAnsi="Candara"/>
+                          <w:b/>
+                          <w:bCs/>
+                          <w:color w:val="000000" w:themeColor="text1"/>
+                          <w:sz w:val="44"/>
+                          <w:szCs w:val="44"/>
+                          <w:lang w:val="fr-CM"/>
+                        </w:rPr>
+                        <w:t>}</w:t>
                       </w:r>
                     </w:p>
                   </w:txbxContent>
@@ -1677,7 +1781,27 @@
           <w:szCs w:val="24"/>
           <w:lang w:val="fr-CM"/>
         </w:rPr>
-        <w:t>{project_subtitle}</w:t>
+        <w:t>{</w:t>
+      </w:r>
+      <w:proofErr w:type="spellStart"/>
+      <w:r>
+        <w:rPr>
+          <w:rFonts w:ascii="Candara" w:hAnsi="Candara"/>
+          <w:sz w:val="24"/>
+          <w:szCs w:val="24"/>
+          <w:lang w:val="fr-CM"/>
+        </w:rPr>
+        <w:t>project_subtitle</w:t>
+      </w:r>
+      <w:proofErr w:type="spellEnd"/>
+      <w:r>
+        <w:rPr>
+          <w:rFonts w:ascii="Candara" w:hAnsi="Candara"/>
+          <w:sz w:val="24"/>
+          <w:szCs w:val="24"/>
+          <w:lang w:val="fr-CM"/>
+        </w:rPr>
+        <w:t>}</w:t>
       </w:r>
       <w:r>
         <w:rPr>
@@ -1721,7 +1845,21 @@
         <w:rPr>
           <w:lang w:val="fr-CM"/>
         </w:rPr>
-        <w:t>{objective_text}</w:t>
+        <w:t>{</w:t>
+      </w:r>
+      <w:proofErr w:type="spellStart"/>
+      <w:r>
+        <w:rPr>
+          <w:lang w:val="fr-CM"/>
+        </w:rPr>
+        <w:t>objective_text</w:t>
+      </w:r>
+      <w:proofErr w:type="spellEnd"/>
+      <w:r>
+        <w:rPr>
+          <w:lang w:val="fr-CM"/>
+        </w:rPr>
+        <w:t>}</w:t>
       </w:r>
     </w:p>
     <w:p>
@@ -1742,7 +1880,21 @@
         <w:rPr>
           <w:lang w:val="fr-CM"/>
         </w:rPr>
-        <w:t>{/document_objectives}</w:t>
+        <w:t>{/</w:t>
+      </w:r>
+      <w:proofErr w:type="spellStart"/>
+      <w:r>
+        <w:rPr>
+          <w:lang w:val="fr-CM"/>
+        </w:rPr>
+        <w:t>document_objectives</w:t>
+      </w:r>
+      <w:proofErr w:type="spellEnd"/>
+      <w:r>
+        <w:rPr>
+          <w:lang w:val="fr-CM"/>
+        </w:rPr>
+        <w:t>}</w:t>
       </w:r>
     </w:p>
     <w:p>
@@ -1856,7 +2008,21 @@
         <w:rPr>
           <w:lang w:val="fr-CM"/>
         </w:rPr>
-        <w:t xml:space="preserve">2.{req_index} </w:t>
+        <w:t>2.{</w:t>
+      </w:r>
+      <w:proofErr w:type="spellStart"/>
+      <w:r>
+        <w:rPr>
+          <w:lang w:val="fr-CM"/>
+        </w:rPr>
+        <w:t>req_index</w:t>
+      </w:r>
+      <w:proofErr w:type="spellEnd"/>
+      <w:r>
+        <w:rPr>
+          <w:lang w:val="fr-CM"/>
+        </w:rPr>
+        <w:t xml:space="preserve">} </w:t>
       </w:r>
       <w:r>
         <w:rPr>
@@ -1868,7 +2034,21 @@
         <w:rPr>
           <w:lang w:val="fr-CM"/>
         </w:rPr>
-        <w:t>{req_index}</w:t>
+        <w:t>{</w:t>
+      </w:r>
+      <w:proofErr w:type="spellStart"/>
+      <w:r>
+        <w:rPr>
+          <w:lang w:val="fr-CM"/>
+        </w:rPr>
+        <w:t>req_index</w:t>
+      </w:r>
+      <w:proofErr w:type="spellEnd"/>
+      <w:r>
+        <w:rPr>
+          <w:lang w:val="fr-CM"/>
+        </w:rPr>
+        <w:t>}</w:t>
       </w:r>
       <w:r>
         <w:rPr>
@@ -1880,7 +2060,21 @@
         <w:rPr>
           <w:lang w:val="fr-CM"/>
         </w:rPr>
-        <w:t>{req_title}</w:t>
+        <w:t>{</w:t>
+      </w:r>
+      <w:proofErr w:type="spellStart"/>
+      <w:r>
+        <w:rPr>
+          <w:lang w:val="fr-CM"/>
+        </w:rPr>
+        <w:t>req_title</w:t>
+      </w:r>
+      <w:proofErr w:type="spellEnd"/>
+      <w:r>
+        <w:rPr>
+          <w:lang w:val="fr-CM"/>
+        </w:rPr>
+        <w:t>}</w:t>
       </w:r>
       <w:bookmarkEnd w:id="2"/>
     </w:p>
@@ -1934,7 +2128,27 @@
           <w:szCs w:val="24"/>
           <w:lang w:val="fr-CM"/>
         </w:rPr>
-        <w:t>{req_description}</w:t>
+        <w:t>{</w:t>
+      </w:r>
+      <w:proofErr w:type="spellStart"/>
+      <w:r>
+        <w:rPr>
+          <w:rFonts w:ascii="Candara" w:hAnsi="Candara"/>
+          <w:sz w:val="24"/>
+          <w:szCs w:val="24"/>
+          <w:lang w:val="fr-CM"/>
+        </w:rPr>
+        <w:t>req_description</w:t>
+      </w:r>
+      <w:proofErr w:type="spellEnd"/>
+      <w:r>
+        <w:rPr>
+          <w:rFonts w:ascii="Candara" w:hAnsi="Candara"/>
+          <w:sz w:val="24"/>
+          <w:szCs w:val="24"/>
+          <w:lang w:val="fr-CM"/>
+        </w:rPr>
+        <w:t>}</w:t>
       </w:r>
     </w:p>
     <w:p>
@@ -1982,20 +2196,19 @@
           <w:szCs w:val="24"/>
           <w:lang w:val="fr-CM"/>
         </w:rPr>
-        <w:t>{user_story}</w:t>
-      </w:r>
-    </w:p>
-    <w:p>
-      <w:pPr>
-        <w:spacing w:line="360" w:lineRule="auto"/>
-        <w:jc w:val="both"/>
+        <w:t>{</w:t>
+      </w:r>
+      <w:proofErr w:type="spellStart"/>
+      <w:r>
         <w:rPr>
           <w:rFonts w:ascii="Candara" w:hAnsi="Candara"/>
           <w:sz w:val="24"/>
           <w:szCs w:val="24"/>
           <w:lang w:val="fr-CM"/>
         </w:rPr>
-      </w:pPr>
+        <w:t>user_story</w:t>
+      </w:r>
+      <w:proofErr w:type="spellEnd"/>
       <w:r>
         <w:rPr>
           <w:rFonts w:ascii="Candara" w:hAnsi="Candara"/>
@@ -2003,7 +2216,48 @@
           <w:szCs w:val="24"/>
           <w:lang w:val="fr-CM"/>
         </w:rPr>
-        <w:t xml:space="preserve">Les elements constitutifs sont </w:t>
+        <w:t>}</w:t>
+      </w:r>
+    </w:p>
+    <w:p>
+      <w:pPr>
+        <w:spacing w:line="360" w:lineRule="auto"/>
+        <w:jc w:val="both"/>
+        <w:rPr>
+          <w:rFonts w:ascii="Candara" w:hAnsi="Candara"/>
+          <w:sz w:val="24"/>
+          <w:szCs w:val="24"/>
+          <w:lang w:val="fr-CM"/>
+        </w:rPr>
+      </w:pPr>
+      <w:r>
+        <w:rPr>
+          <w:rFonts w:ascii="Candara" w:hAnsi="Candara"/>
+          <w:sz w:val="24"/>
+          <w:szCs w:val="24"/>
+          <w:lang w:val="fr-CM"/>
+        </w:rPr>
+        <w:t xml:space="preserve">Les </w:t>
+      </w:r>
+      <w:proofErr w:type="spellStart"/>
+      <w:r>
+        <w:rPr>
+          <w:rFonts w:ascii="Candara" w:hAnsi="Candara"/>
+          <w:sz w:val="24"/>
+          <w:szCs w:val="24"/>
+          <w:lang w:val="fr-CM"/>
+        </w:rPr>
+        <w:t>elements</w:t>
+      </w:r>
+      <w:proofErr w:type="spellEnd"/>
+      <w:r>
+        <w:rPr>
+          <w:rFonts w:ascii="Candara" w:hAnsi="Candara"/>
+          <w:sz w:val="24"/>
+          <w:szCs w:val="24"/>
+          <w:lang w:val="fr-CM"/>
+        </w:rPr>
+        <w:t xml:space="preserve"> constitutifs sont </w:t>
       </w:r>
       <w:r>
         <w:rPr>
@@ -2059,20 +2313,19 @@
           <w:szCs w:val="24"/>
           <w:lang w:val="fr-CM"/>
         </w:rPr>
-        <w:t>{element_name} : {element_desc}</w:t>
-      </w:r>
-    </w:p>
-    <w:p>
-      <w:pPr>
-        <w:spacing w:line="360" w:lineRule="auto"/>
-        <w:jc w:val="both"/>
+        <w:t>{</w:t>
+      </w:r>
+      <w:proofErr w:type="spellStart"/>
+      <w:r>
         <w:rPr>
           <w:rFonts w:ascii="Candara" w:hAnsi="Candara"/>
           <w:sz w:val="24"/>
           <w:szCs w:val="24"/>
           <w:lang w:val="fr-CM"/>
         </w:rPr>
-      </w:pPr>
+        <w:t>element_name</w:t>
+      </w:r>
+      <w:proofErr w:type="spellEnd"/>
       <w:r>
         <w:rPr>
           <w:rFonts w:ascii="Candara" w:hAnsi="Candara"/>
@@ -2080,7 +2333,68 @@
           <w:szCs w:val="24"/>
           <w:lang w:val="fr-CM"/>
         </w:rPr>
-        <w:t>{/ui_elements}</w:t>
+        <w:t>} : {</w:t>
+      </w:r>
+      <w:proofErr w:type="spellStart"/>
+      <w:r>
+        <w:rPr>
+          <w:rFonts w:ascii="Candara" w:hAnsi="Candara"/>
+          <w:sz w:val="24"/>
+          <w:szCs w:val="24"/>
+          <w:lang w:val="fr-CM"/>
+        </w:rPr>
+        <w:t>element_desc</w:t>
+      </w:r>
+      <w:proofErr w:type="spellEnd"/>
+      <w:r>
+        <w:rPr>
+          <w:rFonts w:ascii="Candara" w:hAnsi="Candara"/>
+          <w:sz w:val="24"/>
+          <w:szCs w:val="24"/>
+          <w:lang w:val="fr-CM"/>
+        </w:rPr>
+        <w:t>}</w:t>
+      </w:r>
+    </w:p>
+    <w:p>
+      <w:pPr>
+        <w:spacing w:line="360" w:lineRule="auto"/>
+        <w:jc w:val="both"/>
+        <w:rPr>
+          <w:rFonts w:ascii="Candara" w:hAnsi="Candara"/>
+          <w:sz w:val="24"/>
+          <w:szCs w:val="24"/>
+          <w:lang w:val="fr-CM"/>
+        </w:rPr>
+      </w:pPr>
+      <w:r>
+        <w:rPr>
+          <w:rFonts w:ascii="Candara" w:hAnsi="Candara"/>
+          <w:sz w:val="24"/>
+          <w:szCs w:val="24"/>
+          <w:lang w:val="fr-CM"/>
+        </w:rPr>
+        <w:t>{/</w:t>
+      </w:r>
+      <w:proofErr w:type="spellStart"/>
+      <w:r>
+        <w:rPr>
+          <w:rFonts w:ascii="Candara" w:hAnsi="Candara"/>
+          <w:sz w:val="24"/>
+          <w:szCs w:val="24"/>
+          <w:lang w:val="fr-CM"/>
+        </w:rPr>
+        <w:t>ui_elements</w:t>
+      </w:r>
+      <w:proofErr w:type="spellEnd"/>
+      <w:r>
+        <w:rPr>
+          <w:rFonts w:ascii="Candara" w:hAnsi="Candara"/>
+          <w:sz w:val="24"/>
+          <w:szCs w:val="24"/>
+          <w:lang w:val="fr-CM"/>
+        </w:rPr>
+        <w:t>}</w:t>
       </w:r>
     </w:p>
     <w:p>
@@ -2237,7 +2551,33 @@
                 <w:szCs w:val="24"/>
                 <w:lang w:val="fr-CM"/>
               </w:rPr>
-              <w:t>{uc_title}</w:t>
+              <w:t>{</w:t>
+            </w:r>
+            <w:proofErr w:type="spellStart"/>
+            <w:r>
+              <w:rPr>
+                <w:rFonts w:ascii="Candara" w:hAnsi="Candara"/>
+                <w:b/>
+                <w:bCs/>
+                <w:color w:val="FFFFFF" w:themeColor="background1"/>
+                <w:sz w:val="24"/>
+                <w:szCs w:val="24"/>
+                <w:lang w:val="fr-CM"/>
+              </w:rPr>
+              <w:t>uc_title</w:t>
+            </w:r>
+            <w:proofErr w:type="spellEnd"/>
+            <w:r>
+              <w:rPr>
+                <w:rFonts w:ascii="Candara" w:hAnsi="Candara"/>
+                <w:b/>
+                <w:bCs/>
+                <w:color w:val="FFFFFF" w:themeColor="background1"/>
+                <w:sz w:val="24"/>
+                <w:szCs w:val="24"/>
+                <w:lang w:val="fr-CM"/>
+              </w:rPr>
+              <w:t>}</w:t>
             </w:r>
           </w:p>
         </w:tc>
@@ -2300,7 +2640,27 @@
                 <w:szCs w:val="24"/>
                 <w:lang w:val="fr-CM"/>
               </w:rPr>
-              <w:t>{uc_objective}</w:t>
+              <w:t>{</w:t>
+            </w:r>
+            <w:proofErr w:type="spellStart"/>
+            <w:r>
+              <w:rPr>
+                <w:rFonts w:ascii="Candara" w:hAnsi="Candara"/>
+                <w:sz w:val="24"/>
+                <w:szCs w:val="24"/>
+                <w:lang w:val="fr-CM"/>
+              </w:rPr>
+              <w:t>uc_objective</w:t>
+            </w:r>
+            <w:proofErr w:type="spellEnd"/>
+            <w:r>
+              <w:rPr>
+                <w:rFonts w:ascii="Candara" w:hAnsi="Candara"/>
+                <w:sz w:val="24"/>
+                <w:szCs w:val="24"/>
+                <w:lang w:val="fr-CM"/>
+              </w:rPr>
+              <w:t>}</w:t>
             </w:r>
           </w:p>
         </w:tc>
@@ -2361,7 +2721,27 @@
                 <w:szCs w:val="24"/>
                 <w:lang w:val="fr-CM"/>
               </w:rPr>
-              <w:t>{uc_actors}</w:t>
+              <w:t>{</w:t>
+            </w:r>
+            <w:proofErr w:type="spellStart"/>
+            <w:r>
+              <w:rPr>
+                <w:rFonts w:ascii="Candara" w:hAnsi="Candara"/>
+                <w:sz w:val="24"/>
+                <w:szCs w:val="24"/>
+                <w:lang w:val="fr-CM"/>
+              </w:rPr>
+              <w:t>uc_actors</w:t>
+            </w:r>
+            <w:proofErr w:type="spellEnd"/>
+            <w:r>
+              <w:rPr>
+                <w:rFonts w:ascii="Candara" w:hAnsi="Candara"/>
+                <w:sz w:val="24"/>
+                <w:szCs w:val="24"/>
+                <w:lang w:val="fr-CM"/>
+              </w:rPr>
+              <w:t>}</w:t>
             </w:r>
           </w:p>
         </w:tc>
@@ -2424,7 +2804,27 @@
                 <w:szCs w:val="24"/>
                 <w:lang w:val="fr-CM"/>
               </w:rPr>
-              <w:t>{uc_preconditions}</w:t>
+              <w:t>{</w:t>
+            </w:r>
+            <w:proofErr w:type="spellStart"/>
+            <w:r>
+              <w:rPr>
+                <w:rFonts w:ascii="Candara" w:hAnsi="Candara"/>
+                <w:sz w:val="24"/>
+                <w:szCs w:val="24"/>
+                <w:lang w:val="fr-CM"/>
+              </w:rPr>
+              <w:t>uc_preconditions</w:t>
+            </w:r>
+            <w:proofErr w:type="spellEnd"/>
+            <w:r>
+              <w:rPr>
+                <w:rFonts w:ascii="Candara" w:hAnsi="Candara"/>
+                <w:sz w:val="24"/>
+                <w:szCs w:val="24"/>
+                <w:lang w:val="fr-CM"/>
+              </w:rPr>
+              <w:t>}</w:t>
             </w:r>
           </w:p>
         </w:tc>
@@ -2485,7 +2885,27 @@
                 <w:szCs w:val="24"/>
                 <w:lang w:val="fr-CM"/>
               </w:rPr>
-              <w:t>{uc_postconditions}</w:t>
+              <w:t>{</w:t>
+            </w:r>
+            <w:proofErr w:type="spellStart"/>
+            <w:r>
+              <w:rPr>
+                <w:rFonts w:ascii="Candara" w:hAnsi="Candara"/>
+                <w:sz w:val="24"/>
+                <w:szCs w:val="24"/>
+                <w:lang w:val="fr-CM"/>
+              </w:rPr>
+              <w:t>uc_postconditions</w:t>
+            </w:r>
+            <w:proofErr w:type="spellEnd"/>
+            <w:r>
+              <w:rPr>
+                <w:rFonts w:ascii="Candara" w:hAnsi="Candara"/>
+                <w:sz w:val="24"/>
+                <w:szCs w:val="24"/>
+                <w:lang w:val="fr-CM"/>
+              </w:rPr>
+              <w:t>}</w:t>
             </w:r>
           </w:p>
         </w:tc>
@@ -2569,7 +2989,47 @@
                 <w:szCs w:val="24"/>
                 <w:lang w:val="fr-CM"/>
               </w:rPr>
-              <w:t>{step_num}. {step_desc}</w:t>
+              <w:t>{</w:t>
+            </w:r>
+            <w:proofErr w:type="spellStart"/>
+            <w:r>
+              <w:rPr>
+                <w:rFonts w:ascii="Candara" w:hAnsi="Candara"/>
+                <w:sz w:val="24"/>
+                <w:szCs w:val="24"/>
+                <w:lang w:val="fr-CM"/>
+              </w:rPr>
+              <w:t>step_num</w:t>
+            </w:r>
+            <w:proofErr w:type="spellEnd"/>
+            <w:r>
+              <w:rPr>
+                <w:rFonts w:ascii="Candara" w:hAnsi="Candara"/>
+                <w:sz w:val="24"/>
+                <w:szCs w:val="24"/>
+                <w:lang w:val="fr-CM"/>
+              </w:rPr>
+              <w:t>}. {</w:t>
+            </w:r>
+            <w:proofErr w:type="spellStart"/>
+            <w:r>
+              <w:rPr>
+                <w:rFonts w:ascii="Candara" w:hAnsi="Candara"/>
+                <w:sz w:val="24"/>
+                <w:szCs w:val="24"/>
+                <w:lang w:val="fr-CM"/>
+              </w:rPr>
+              <w:t>step_desc</w:t>
+            </w:r>
+            <w:proofErr w:type="spellEnd"/>
+            <w:r>
+              <w:rPr>
+                <w:rFonts w:ascii="Candara" w:hAnsi="Candara"/>
+                <w:sz w:val="24"/>
+                <w:szCs w:val="24"/>
+                <w:lang w:val="fr-CM"/>
+              </w:rPr>
+              <w:t>}</w:t>
             </w:r>
           </w:p>
           <w:p>
@@ -2589,7 +3049,27 @@
                 <w:szCs w:val="24"/>
                 <w:lang w:val="fr-CM"/>
               </w:rPr>
-              <w:t>{/main_scenario}</w:t>
+              <w:t>{/</w:t>
+            </w:r>
+            <w:proofErr w:type="spellStart"/>
+            <w:r>
+              <w:rPr>
+                <w:rFonts w:ascii="Candara" w:hAnsi="Candara"/>
+                <w:sz w:val="24"/>
+                <w:szCs w:val="24"/>
+                <w:lang w:val="fr-CM"/>
+              </w:rPr>
+              <w:t>main_scenario</w:t>
+            </w:r>
+            <w:proofErr w:type="spellEnd"/>
+            <w:r>
+              <w:rPr>
+                <w:rFonts w:ascii="Candara" w:hAnsi="Candara"/>
+                <w:sz w:val="24"/>
+                <w:szCs w:val="24"/>
+                <w:lang w:val="fr-CM"/>
+              </w:rPr>
+              <w:t>}</w:t>
             </w:r>
           </w:p>
         </w:tc>
@@ -2692,7 +3172,47 @@
                 <w:szCs w:val="24"/>
                 <w:lang w:val="fr-CM"/>
               </w:rPr>
-              <w:t xml:space="preserve">   {alt_name} : {alt_desc}</w:t>
+              <w:t xml:space="preserve">   {</w:t>
+            </w:r>
+            <w:proofErr w:type="spellStart"/>
+            <w:r>
+              <w:rPr>
+                <w:rFonts w:ascii="Candara" w:hAnsi="Candara"/>
+                <w:sz w:val="24"/>
+                <w:szCs w:val="24"/>
+                <w:lang w:val="fr-CM"/>
+              </w:rPr>
+              <w:t>alt_name</w:t>
+            </w:r>
+            <w:proofErr w:type="spellEnd"/>
+            <w:r>
+              <w:rPr>
+                <w:rFonts w:ascii="Candara" w:hAnsi="Candara"/>
+                <w:sz w:val="24"/>
+                <w:szCs w:val="24"/>
+                <w:lang w:val="fr-CM"/>
+              </w:rPr>
+              <w:t>} : {</w:t>
+            </w:r>
+            <w:proofErr w:type="spellStart"/>
+            <w:r>
+              <w:rPr>
+                <w:rFonts w:ascii="Candara" w:hAnsi="Candara"/>
+                <w:sz w:val="24"/>
+                <w:szCs w:val="24"/>
+                <w:lang w:val="fr-CM"/>
+              </w:rPr>
+              <w:t>alt_desc</w:t>
+            </w:r>
+            <w:proofErr w:type="spellEnd"/>
+            <w:r>
+              <w:rPr>
+                <w:rFonts w:ascii="Candara" w:hAnsi="Candara"/>
+                <w:sz w:val="24"/>
+                <w:szCs w:val="24"/>
+                <w:lang w:val="fr-CM"/>
+              </w:rPr>
+              <w:t>}</w:t>
             </w:r>
           </w:p>
           <w:p>
@@ -2713,7 +3233,27 @@
                 <w:lang w:val="fr-CM"/>
               </w:rPr>
               <w:lastRenderedPageBreak/>
-              <w:t>{/alt_scenarios}</w:t>
+              <w:t>{/</w:t>
+            </w:r>
+            <w:proofErr w:type="spellStart"/>
+            <w:r>
+              <w:rPr>
+                <w:rFonts w:ascii="Candara" w:hAnsi="Candara"/>
+                <w:sz w:val="24"/>
+                <w:szCs w:val="24"/>
+                <w:lang w:val="fr-CM"/>
+              </w:rPr>
+              <w:t>alt_scenarios</w:t>
+            </w:r>
+            <w:proofErr w:type="spellEnd"/>
+            <w:r>
+              <w:rPr>
+                <w:rFonts w:ascii="Candara" w:hAnsi="Candara"/>
+                <w:sz w:val="24"/>
+                <w:szCs w:val="24"/>
+                <w:lang w:val="fr-CM"/>
+              </w:rPr>
+              <w:t>}</w:t>
             </w:r>
           </w:p>
         </w:tc>
@@ -2737,7 +3277,27 @@
           <w:szCs w:val="24"/>
           <w:lang w:val="fr-CM"/>
         </w:rPr>
-        <w:t>{/use_cases}</w:t>
+        <w:t>{/</w:t>
+      </w:r>
+      <w:proofErr w:type="spellStart"/>
+      <w:r>
+        <w:rPr>
+          <w:rFonts w:ascii="Candara" w:hAnsi="Candara"/>
+          <w:sz w:val="24"/>
+          <w:szCs w:val="24"/>
+          <w:lang w:val="fr-CM"/>
+        </w:rPr>
+        <w:t>use_cases</w:t>
+      </w:r>
+      <w:proofErr w:type="spellEnd"/>
+      <w:r>
+        <w:rPr>
+          <w:rFonts w:ascii="Candara" w:hAnsi="Candara"/>
+          <w:sz w:val="24"/>
+          <w:szCs w:val="24"/>
+          <w:lang w:val="fr-CM"/>
+        </w:rPr>
+        <w:t>}</w:t>
       </w:r>
     </w:p>
     <w:p>
@@ -2813,18 +3373,19 @@
           <w:szCs w:val="24"/>
           <w:lang w:val="fr-CM"/>
         </w:rPr>
-        <w:t>{criteria_text}</w:t>
-      </w:r>
-    </w:p>
-    <w:p>
-      <w:pPr>
+        <w:t>{</w:t>
+      </w:r>
+      <w:proofErr w:type="spellStart"/>
+      <w:r>
         <w:rPr>
           <w:rFonts w:ascii="Candara" w:hAnsi="Candara"/>
           <w:sz w:val="24"/>
           <w:szCs w:val="24"/>
           <w:lang w:val="fr-CM"/>
         </w:rPr>
-      </w:pPr>
+        <w:t>criteria_text</w:t>
+      </w:r>
+      <w:proofErr w:type="spellEnd"/>
       <w:r>
         <w:rPr>
           <w:rFonts w:ascii="Candara" w:hAnsi="Candara"/>
@@ -2832,7 +3393,7 @@
           <w:szCs w:val="24"/>
           <w:lang w:val="fr-CM"/>
         </w:rPr>
-        <w:t>{/acceptance_criteria}</w:t>
+        <w:t>}</w:t>
       </w:r>
     </w:p>
     <w:p>
@@ -2844,13 +3405,6 @@
           <w:lang w:val="fr-CM"/>
         </w:rPr>
       </w:pPr>
-    </w:p>
-    <w:p>
-      <w:pPr>
-        <w:rPr>
-          <w:lang w:val="fr-CM"/>
-        </w:rPr>
-      </w:pPr>
       <w:r>
         <w:rPr>
           <w:rFonts w:ascii="Candara" w:hAnsi="Candara"/>
@@ -2858,7 +3412,73 @@
           <w:szCs w:val="24"/>
           <w:lang w:val="fr-CM"/>
         </w:rPr>
-        <w:t>{/functional_requirements}</w:t>
+        <w:t>{/</w:t>
+      </w:r>
+      <w:proofErr w:type="spellStart"/>
+      <w:r>
+        <w:rPr>
+          <w:rFonts w:ascii="Candara" w:hAnsi="Candara"/>
+          <w:sz w:val="24"/>
+          <w:szCs w:val="24"/>
+          <w:lang w:val="fr-CM"/>
+        </w:rPr>
+        <w:t>acceptance_criteria</w:t>
+      </w:r>
+      <w:proofErr w:type="spellEnd"/>
+      <w:r>
+        <w:rPr>
+          <w:rFonts w:ascii="Candara" w:hAnsi="Candara"/>
+          <w:sz w:val="24"/>
+          <w:szCs w:val="24"/>
+          <w:lang w:val="fr-CM"/>
+        </w:rPr>
+        <w:t>}</w:t>
+      </w:r>
+    </w:p>
+    <w:p>
+      <w:pPr>
+        <w:rPr>
+          <w:rFonts w:ascii="Candara" w:hAnsi="Candara"/>
+          <w:sz w:val="24"/>
+          <w:szCs w:val="24"/>
+          <w:lang w:val="fr-CM"/>
+        </w:rPr>
+      </w:pPr>
+    </w:p>
+    <w:p>
+      <w:pPr>
+        <w:rPr>
+          <w:lang w:val="fr-CM"/>
+        </w:rPr>
+      </w:pPr>
+      <w:r>
+        <w:rPr>
+          <w:rFonts w:ascii="Candara" w:hAnsi="Candara"/>
+          <w:sz w:val="24"/>
+          <w:szCs w:val="24"/>
+          <w:lang w:val="fr-CM"/>
+        </w:rPr>
+        <w:t>{/</w:t>
+      </w:r>
+      <w:proofErr w:type="spellStart"/>
+      <w:r>
+        <w:rPr>
+          <w:rFonts w:ascii="Candara" w:hAnsi="Candara"/>
+          <w:sz w:val="24"/>
+          <w:szCs w:val="24"/>
+          <w:lang w:val="fr-CM"/>
+        </w:rPr>
+        <w:t>functional_requirements</w:t>
+      </w:r>
+      <w:proofErr w:type="spellEnd"/>
+      <w:r>
+        <w:rPr>
+          <w:rFonts w:ascii="Candara" w:hAnsi="Candara"/>
+          <w:sz w:val="24"/>
+          <w:szCs w:val="24"/>
+          <w:lang w:val="fr-CM"/>
+        </w:rPr>
+        <w:t>}</w:t>
       </w:r>
     </w:p>
     <w:p>
@@ -3020,7 +3640,21 @@
         <w:rPr>
           <w:lang w:val="fr-CM"/>
         </w:rPr>
-        <w:t xml:space="preserve">3.{nfr_index} </w:t>
+        <w:t>3.{</w:t>
+      </w:r>
+      <w:proofErr w:type="spellStart"/>
+      <w:r>
+        <w:rPr>
+          <w:lang w:val="fr-CM"/>
+        </w:rPr>
+        <w:t>nfr_index</w:t>
+      </w:r>
+      <w:proofErr w:type="spellEnd"/>
+      <w:r>
+        <w:rPr>
+          <w:lang w:val="fr-CM"/>
+        </w:rPr>
+        <w:t xml:space="preserve">} </w:t>
       </w:r>
       <w:r>
         <w:rPr>
@@ -3032,7 +3666,21 @@
         <w:rPr>
           <w:lang w:val="fr-CM"/>
         </w:rPr>
-        <w:t>{global_req_index}</w:t>
+        <w:t>{</w:t>
+      </w:r>
+      <w:proofErr w:type="spellStart"/>
+      <w:r>
+        <w:rPr>
+          <w:lang w:val="fr-CM"/>
+        </w:rPr>
+        <w:t>global_req_index</w:t>
+      </w:r>
+      <w:proofErr w:type="spellEnd"/>
+      <w:r>
+        <w:rPr>
+          <w:lang w:val="fr-CM"/>
+        </w:rPr>
+        <w:t>}</w:t>
       </w:r>
       <w:r>
         <w:rPr>
@@ -3044,7 +3692,21 @@
         <w:rPr>
           <w:lang w:val="fr-CM"/>
         </w:rPr>
-        <w:t>{nfr_title}\</w:t>
+        <w:t>{</w:t>
+      </w:r>
+      <w:proofErr w:type="spellStart"/>
+      <w:r>
+        <w:rPr>
+          <w:lang w:val="fr-CM"/>
+        </w:rPr>
+        <w:t>nfr_title</w:t>
+      </w:r>
+      <w:proofErr w:type="spellEnd"/>
+      <w:r>
+        <w:rPr>
+          <w:lang w:val="fr-CM"/>
+        </w:rPr>
+        <w:t>}</w:t>
       </w:r>
       <w:bookmarkEnd w:id="5"/>
     </w:p>
@@ -3120,17 +3782,9 @@
           <w:szCs w:val="24"/>
           <w:lang w:val="fr-CM"/>
         </w:rPr>
-        <w:t>{nfr_description}</w:t>
-      </w:r>
-    </w:p>
-    <w:p>
-      <w:pPr>
-        <w:rPr>
-          <w:b/>
-          <w:bCs/>
-          <w:lang w:val="fr-CM"/>
-        </w:rPr>
-      </w:pPr>
+        <w:t>{</w:t>
+      </w:r>
+      <w:proofErr w:type="spellStart"/>
       <w:r>
         <w:rPr>
           <w:rFonts w:ascii="Candara" w:hAnsi="Candara"/>
@@ -3140,7 +3794,63 @@
           <w:szCs w:val="24"/>
           <w:lang w:val="fr-CM"/>
         </w:rPr>
-        <w:t>{nfr_table_title}</w:t>
+        <w:t>nfr_description</w:t>
+      </w:r>
+      <w:proofErr w:type="spellEnd"/>
+      <w:r>
+        <w:rPr>
+          <w:rFonts w:ascii="Candara" w:hAnsi="Candara"/>
+          <w:b/>
+          <w:bCs/>
+          <w:sz w:val="24"/>
+          <w:szCs w:val="24"/>
+          <w:lang w:val="fr-CM"/>
+        </w:rPr>
+        <w:t>}</w:t>
+      </w:r>
+    </w:p>
+    <w:p>
+      <w:pPr>
+        <w:rPr>
+          <w:b/>
+          <w:bCs/>
+          <w:lang w:val="fr-CM"/>
+        </w:rPr>
+      </w:pPr>
+      <w:r>
+        <w:rPr>
+          <w:rFonts w:ascii="Candara" w:hAnsi="Candara"/>
+          <w:b/>
+          <w:bCs/>
+          <w:sz w:val="24"/>
+          <w:szCs w:val="24"/>
+          <w:lang w:val="fr-CM"/>
+        </w:rPr>
+        <w:t>{</w:t>
+      </w:r>
+      <w:proofErr w:type="spellStart"/>
+      <w:r>
+        <w:rPr>
+          <w:rFonts w:ascii="Candara" w:hAnsi="Candara"/>
+          <w:b/>
+          <w:bCs/>
+          <w:sz w:val="24"/>
+          <w:szCs w:val="24"/>
+          <w:lang w:val="fr-CM"/>
+        </w:rPr>
+        <w:t>nfr_table_title</w:t>
+      </w:r>
+      <w:proofErr w:type="spellEnd"/>
+      <w:r>
+        <w:rPr>
+          <w:rFonts w:ascii="Candara" w:hAnsi="Candara"/>
+          <w:b/>
+          <w:bCs/>
+          <w:sz w:val="24"/>
+          <w:szCs w:val="24"/>
+          <w:lang w:val="fr-CM"/>
+        </w:rPr>
+        <w:t>}</w:t>
       </w:r>
     </w:p>
     <w:tbl>
@@ -3305,7 +4015,29 @@
                 <w:szCs w:val="24"/>
                 <w:lang w:val="fr-CM" w:eastAsia="fr-CM"/>
               </w:rPr>
-              <w:t>{col_2} {/nfr_details}</w:t>
+              <w:t>{col_2} {/</w:t>
+            </w:r>
+            <w:proofErr w:type="spellStart"/>
+            <w:r>
+              <w:rPr>
+                <w:rFonts w:ascii="Candara" w:eastAsia="Times New Roman" w:hAnsi="Candara" w:cs="Calibri"/>
+                <w:color w:val="000000"/>
+                <w:sz w:val="24"/>
+                <w:szCs w:val="24"/>
+                <w:lang w:val="fr-CM" w:eastAsia="fr-CM"/>
+              </w:rPr>
+              <w:t>nfr_details</w:t>
+            </w:r>
+            <w:proofErr w:type="spellEnd"/>
+            <w:r>
+              <w:rPr>
+                <w:rFonts w:ascii="Candara" w:eastAsia="Times New Roman" w:hAnsi="Candara" w:cs="Calibri"/>
+                <w:color w:val="000000"/>
+                <w:sz w:val="24"/>
+                <w:szCs w:val="24"/>
+                <w:lang w:val="fr-CM" w:eastAsia="fr-CM"/>
+              </w:rPr>
+              <w:t>}</w:t>
             </w:r>
           </w:p>
         </w:tc>
@@ -3340,6 +4072,7 @@
         </w:rPr>
         <w:t>/</w:t>
       </w:r>
+      <w:proofErr w:type="spellStart"/>
       <w:r>
         <w:rPr>
           <w:rFonts w:ascii="Candara" w:hAnsi="Candara"/>
@@ -3347,7 +4080,17 @@
           <w:szCs w:val="24"/>
           <w:lang w:val="fr-CM"/>
         </w:rPr>
-        <w:t xml:space="preserve">non_functional_requirements} </w:t>
+        <w:t>non_functional_requirements</w:t>
+      </w:r>
+      <w:proofErr w:type="spellEnd"/>
+      <w:r>
+        <w:rPr>
+          <w:rFonts w:ascii="Candara" w:hAnsi="Candara"/>
+          <w:sz w:val="24"/>
+          <w:szCs w:val="24"/>
+          <w:lang w:val="fr-CM"/>
+        </w:rPr>
+        <w:t xml:space="preserve">} </w:t>
       </w:r>
     </w:p>
     <w:p>

</xml_diff>